<commit_message>
Added second blog post
</commit_message>
<xml_diff>
--- a/Ryan_M._Gichuru_Resume.docx
+++ b/Ryan_M._Gichuru_Resume.docx
@@ -5,7 +5,7 @@
     <w:p>
       <w:pPr>
         <w:pStyle w:val="ImagePlaceholder"/>
-        <w:spacing w:line="360" w:lineRule="auto"/>
+        <w:spacing w:line="276" w:lineRule="auto"/>
         <w:rPr>
           <w:rFonts w:cstheme="minorHAnsi"/>
         </w:rPr>
@@ -17,7 +17,7 @@
     <w:p>
       <w:pPr>
         <w:pStyle w:val="Title"/>
-        <w:spacing w:line="360" w:lineRule="auto"/>
+        <w:spacing w:line="276" w:lineRule="auto"/>
         <w:jc w:val="center"/>
         <w:rPr>
           <w:rFonts w:ascii="Times New Roman" w:hAnsi="Times New Roman" w:cs="Times New Roman"/>
@@ -53,7 +53,7 @@
     <w:p>
       <w:pPr>
         <w:pStyle w:val="Title"/>
-        <w:spacing w:line="360" w:lineRule="auto"/>
+        <w:spacing w:line="276" w:lineRule="auto"/>
         <w:jc w:val="center"/>
         <w:rPr>
           <w:rFonts w:cstheme="minorHAnsi"/>
@@ -140,7 +140,7 @@
     <w:p>
       <w:pPr>
         <w:pStyle w:val="Title"/>
-        <w:spacing w:line="360" w:lineRule="auto"/>
+        <w:spacing w:line="276" w:lineRule="auto"/>
         <w:jc w:val="center"/>
         <w:rPr>
           <w:rFonts w:cstheme="minorHAnsi"/>
@@ -456,25 +456,38 @@
     <w:p>
       <w:pPr>
         <w:pStyle w:val="Title"/>
-        <w:spacing w:line="360" w:lineRule="auto"/>
-        <w:rPr>
-          <w:rFonts w:cstheme="minorHAnsi"/>
-          <w:caps w:val="0"/>
-          <w:color w:val="auto"/>
-          <w:sz w:val="20"/>
-          <w:szCs w:val="20"/>
-        </w:rPr>
-      </w:pPr>
-      <w:r>
-        <w:rPr>
-          <w:rFonts w:cstheme="minorHAnsi"/>
-          <w:b w:val="0"/>
-          <w:caps w:val="0"/>
-          <w:color w:val="auto"/>
-          <w:sz w:val="20"/>
-          <w:szCs w:val="20"/>
-        </w:rPr>
-        <w:t>An proactive and reliable student pursuing a Bachelor's in Artificial Intelligence and Data Science at the University of Northampton. Equipped with a strong foundation in programming, data analysis, and machine learning, I am seeking opportunities to apply my knowledge and skills. With a keen interest in research and a passion for Artificial Intelligence, I am confident in my ability to contribute to your organization’s success.</w:t>
+        <w:spacing w:line="276" w:lineRule="auto"/>
+        <w:rPr>
+          <w:rFonts w:cstheme="minorHAnsi"/>
+          <w:caps w:val="0"/>
+          <w:color w:val="auto"/>
+          <w:sz w:val="20"/>
+          <w:szCs w:val="20"/>
+        </w:rPr>
+      </w:pPr>
+      <w:proofErr w:type="gramStart"/>
+      <w:r>
+        <w:rPr>
+          <w:rFonts w:cstheme="minorHAnsi"/>
+          <w:b w:val="0"/>
+          <w:caps w:val="0"/>
+          <w:color w:val="auto"/>
+          <w:sz w:val="20"/>
+          <w:szCs w:val="20"/>
+        </w:rPr>
+        <w:t>An</w:t>
+      </w:r>
+      <w:proofErr w:type="gramEnd"/>
+      <w:r>
+        <w:rPr>
+          <w:rFonts w:cstheme="minorHAnsi"/>
+          <w:b w:val="0"/>
+          <w:caps w:val="0"/>
+          <w:color w:val="auto"/>
+          <w:sz w:val="20"/>
+          <w:szCs w:val="20"/>
+        </w:rPr>
+        <w:t xml:space="preserve"> proactive and reliable student pursuing a Bachelor's in Artificial Intelligence and Data Science at the University of Northampton. Equipped with a strong foundation in programming, data analysis, and machine learning, I am seeking opportunities to apply my knowledge and skills. With a keen interest in research and a passion for Artificial Intelligence, I am confident in my ability to contribute to your organization’s success.</w:t>
       </w:r>
       <w:r>
         <w:rPr>
@@ -490,7 +503,7 @@
     </w:p>
     <w:p>
       <w:pPr>
-        <w:spacing w:after="120" w:line="360" w:lineRule="auto"/>
+        <w:spacing w:after="120" w:line="276" w:lineRule="auto"/>
         <w:ind w:left="-709" w:firstLine="709"/>
         <w:contextualSpacing/>
         <w:rPr>
@@ -617,7 +630,7 @@
     </w:p>
     <w:p>
       <w:pPr>
-        <w:spacing w:line="360" w:lineRule="auto"/>
+        <w:spacing w:line="276" w:lineRule="auto"/>
         <w:contextualSpacing/>
         <w:rPr>
           <w:rFonts w:eastAsia="Arial" w:cstheme="minorHAnsi"/>
@@ -673,7 +686,31 @@
           <w:szCs w:val="20"/>
           <w:lang w:val="en-GB"/>
         </w:rPr>
-        <w:t>KNOWLEDGE EXCHANGE AND ENTERPRISE PROGRAMME</w:t>
+        <w:t xml:space="preserve">KNOWLEDGE </w:t>
+      </w:r>
+      <w:proofErr w:type="gramStart"/>
+      <w:r>
+        <w:rPr>
+          <w:rFonts w:eastAsia="Arial" w:cstheme="minorHAnsi"/>
+          <w:b/>
+          <w:color w:val="000000" w:themeColor="text2"/>
+          <w:kern w:val="28"/>
+          <w:szCs w:val="20"/>
+          <w:lang w:val="en-GB"/>
+        </w:rPr>
+        <w:t>EXCHANGE</w:t>
+      </w:r>
+      <w:proofErr w:type="gramEnd"/>
+      <w:r>
+        <w:rPr>
+          <w:rFonts w:eastAsia="Arial" w:cstheme="minorHAnsi"/>
+          <w:b/>
+          <w:color w:val="000000" w:themeColor="text2"/>
+          <w:kern w:val="28"/>
+          <w:szCs w:val="20"/>
+          <w:lang w:val="en-GB"/>
+        </w:rPr>
+        <w:t xml:space="preserve"> AND ENTERPRISE PROGRAMME</w:t>
       </w:r>
       <w:r>
         <w:rPr>
@@ -694,7 +731,7 @@
           <w:ilvl w:val="0"/>
           <w:numId w:val="27"/>
         </w:numPr>
-        <w:spacing w:after="120" w:line="360" w:lineRule="auto"/>
+        <w:spacing w:after="120" w:line="276" w:lineRule="auto"/>
         <w:rPr>
           <w:rFonts w:eastAsiaTheme="majorEastAsia" w:cstheme="minorHAnsi"/>
           <w:bCs/>
@@ -791,7 +828,7 @@
           <w:ilvl w:val="0"/>
           <w:numId w:val="27"/>
         </w:numPr>
-        <w:spacing w:after="120" w:line="360" w:lineRule="auto"/>
+        <w:spacing w:after="120" w:line="276" w:lineRule="auto"/>
         <w:rPr>
           <w:rFonts w:eastAsiaTheme="majorEastAsia" w:cstheme="minorHAnsi"/>
           <w:bCs/>
@@ -956,7 +993,7 @@
           <w:ilvl w:val="0"/>
           <w:numId w:val="27"/>
         </w:numPr>
-        <w:spacing w:after="120" w:line="360" w:lineRule="auto"/>
+        <w:spacing w:after="120" w:line="276" w:lineRule="auto"/>
         <w:rPr>
           <w:rFonts w:eastAsiaTheme="majorEastAsia" w:cstheme="minorHAnsi"/>
           <w:bCs/>
@@ -992,7 +1029,7 @@
     <w:p>
       <w:pPr>
         <w:pStyle w:val="Title"/>
-        <w:spacing w:line="360" w:lineRule="auto"/>
+        <w:spacing w:line="276" w:lineRule="auto"/>
         <w:ind w:left="-709" w:firstLine="709"/>
         <w:rPr>
           <w:rFonts w:cstheme="minorHAnsi"/>
@@ -1077,7 +1114,7 @@
     <w:p>
       <w:pPr>
         <w:pStyle w:val="Title"/>
-        <w:spacing w:line="360" w:lineRule="auto"/>
+        <w:spacing w:line="276" w:lineRule="auto"/>
         <w:rPr>
           <w:rFonts w:cstheme="minorHAnsi"/>
           <w:b w:val="0"/>
@@ -1182,7 +1219,7 @@
           <w:ilvl w:val="0"/>
           <w:numId w:val="25"/>
         </w:numPr>
-        <w:spacing w:line="360" w:lineRule="auto"/>
+        <w:spacing w:line="276" w:lineRule="auto"/>
         <w:rPr>
           <w:rFonts w:cstheme="minorHAnsi"/>
           <w:b w:val="0"/>
@@ -1333,7 +1370,7 @@
           <w:ilvl w:val="0"/>
           <w:numId w:val="26"/>
         </w:numPr>
-        <w:spacing w:line="360" w:lineRule="auto"/>
+        <w:spacing w:line="276" w:lineRule="auto"/>
         <w:rPr>
           <w:rFonts w:cstheme="minorHAnsi"/>
           <w:b w:val="0"/>
@@ -1364,7 +1401,7 @@
           <w:ilvl w:val="0"/>
           <w:numId w:val="26"/>
         </w:numPr>
-        <w:spacing w:line="360" w:lineRule="auto"/>
+        <w:spacing w:line="276" w:lineRule="auto"/>
         <w:rPr>
           <w:rFonts w:cstheme="minorHAnsi"/>
           <w:b w:val="0"/>
@@ -1391,7 +1428,7 @@
     <w:p>
       <w:pPr>
         <w:pStyle w:val="Title"/>
-        <w:spacing w:line="360" w:lineRule="auto"/>
+        <w:spacing w:line="276" w:lineRule="auto"/>
         <w:rPr>
           <w:rFonts w:cstheme="minorHAnsi"/>
           <w:b w:val="0"/>
@@ -1406,7 +1443,7 @@
     <w:p>
       <w:pPr>
         <w:pStyle w:val="Title"/>
-        <w:spacing w:line="360" w:lineRule="auto"/>
+        <w:spacing w:line="276" w:lineRule="auto"/>
         <w:rPr>
           <w:rFonts w:cstheme="minorHAnsi"/>
           <w:caps w:val="0"/>
@@ -1483,7 +1520,7 @@
     <w:p>
       <w:pPr>
         <w:pStyle w:val="Title"/>
-        <w:spacing w:line="360" w:lineRule="auto"/>
+        <w:spacing w:line="276" w:lineRule="auto"/>
         <w:rPr>
           <w:rFonts w:cstheme="minorHAnsi"/>
           <w:bCs/>
@@ -1502,7 +1539,6 @@
           <w:sz w:val="21"/>
           <w:szCs w:val="21"/>
         </w:rPr>
-        <w:lastRenderedPageBreak/>
         <w:t xml:space="preserve">September </w:t>
       </w:r>
       <w:r>
@@ -1519,7 +1555,7 @@
     <w:p>
       <w:pPr>
         <w:pStyle w:val="Title"/>
-        <w:spacing w:line="360" w:lineRule="auto"/>
+        <w:spacing w:line="276" w:lineRule="auto"/>
         <w:rPr>
           <w:rFonts w:cstheme="minorHAnsi"/>
           <w:b w:val="0"/>
@@ -1571,7 +1607,7 @@
           <w:ilvl w:val="0"/>
           <w:numId w:val="28"/>
         </w:numPr>
-        <w:spacing w:line="360" w:lineRule="auto"/>
+        <w:spacing w:line="276" w:lineRule="auto"/>
         <w:rPr>
           <w:rFonts w:eastAsia="Times New Roman" w:cstheme="minorHAnsi"/>
           <w:b w:val="0"/>
@@ -1604,7 +1640,7 @@
           <w:ilvl w:val="0"/>
           <w:numId w:val="28"/>
         </w:numPr>
-        <w:spacing w:line="360" w:lineRule="auto"/>
+        <w:spacing w:line="276" w:lineRule="auto"/>
         <w:rPr>
           <w:rFonts w:eastAsia="Times New Roman" w:cstheme="minorHAnsi"/>
           <w:b w:val="0"/>
@@ -1637,7 +1673,7 @@
           <w:ilvl w:val="0"/>
           <w:numId w:val="28"/>
         </w:numPr>
-        <w:spacing w:line="360" w:lineRule="auto"/>
+        <w:spacing w:line="276" w:lineRule="auto"/>
         <w:rPr>
           <w:rFonts w:eastAsia="Times New Roman" w:cstheme="minorHAnsi"/>
           <w:b w:val="0"/>
@@ -1670,7 +1706,7 @@
           <w:ilvl w:val="0"/>
           <w:numId w:val="28"/>
         </w:numPr>
-        <w:spacing w:line="360" w:lineRule="auto"/>
+        <w:spacing w:line="276" w:lineRule="auto"/>
         <w:rPr>
           <w:rFonts w:cstheme="minorHAnsi"/>
           <w:bCs/>
@@ -1690,6 +1726,7 @@
           <w:szCs w:val="20"/>
           <w:lang w:val="en-GB" w:eastAsia="en-GB"/>
         </w:rPr>
+        <w:lastRenderedPageBreak/>
         <w:t>Equipping students with practical tools and knowledge to present themselves confidently to potential employers and make informed career decisions.</w:t>
       </w:r>
       <w:r>
@@ -1706,7 +1743,7 @@
     <w:p>
       <w:pPr>
         <w:pStyle w:val="Title"/>
-        <w:spacing w:line="360" w:lineRule="auto"/>
+        <w:spacing w:line="276" w:lineRule="auto"/>
         <w:rPr>
           <w:rFonts w:cstheme="minorHAnsi"/>
           <w:bCs/>
@@ -1730,7 +1767,7 @@
     <w:p>
       <w:pPr>
         <w:pStyle w:val="Title"/>
-        <w:spacing w:line="360" w:lineRule="auto"/>
+        <w:spacing w:line="276" w:lineRule="auto"/>
         <w:rPr>
           <w:rFonts w:cstheme="minorHAnsi"/>
           <w:b w:val="0"/>
@@ -1793,7 +1830,7 @@
           <w:ilvl w:val="0"/>
           <w:numId w:val="23"/>
         </w:numPr>
-        <w:spacing w:line="360" w:lineRule="auto"/>
+        <w:spacing w:line="276" w:lineRule="auto"/>
         <w:rPr>
           <w:rFonts w:cstheme="minorHAnsi"/>
           <w:b w:val="0"/>
@@ -1825,7 +1862,7 @@
           <w:ilvl w:val="0"/>
           <w:numId w:val="23"/>
         </w:numPr>
-        <w:spacing w:line="360" w:lineRule="auto"/>
+        <w:spacing w:line="276" w:lineRule="auto"/>
         <w:rPr>
           <w:rFonts w:cstheme="minorHAnsi"/>
           <w:b w:val="0"/>
@@ -1891,7 +1928,7 @@
           <w:ilvl w:val="0"/>
           <w:numId w:val="23"/>
         </w:numPr>
-        <w:spacing w:line="360" w:lineRule="auto"/>
+        <w:spacing w:line="276" w:lineRule="auto"/>
         <w:rPr>
           <w:rFonts w:cstheme="minorHAnsi"/>
           <w:b w:val="0"/>
@@ -1966,7 +2003,7 @@
     <w:p>
       <w:pPr>
         <w:pStyle w:val="Title"/>
-        <w:spacing w:line="360" w:lineRule="auto"/>
+        <w:spacing w:line="276" w:lineRule="auto"/>
         <w:ind w:left="720"/>
         <w:rPr>
           <w:rFonts w:cstheme="minorHAnsi"/>
@@ -1982,7 +2019,7 @@
     <w:p>
       <w:pPr>
         <w:pStyle w:val="Title"/>
-        <w:spacing w:line="360" w:lineRule="auto"/>
+        <w:spacing w:line="276" w:lineRule="auto"/>
         <w:rPr>
           <w:rFonts w:cstheme="minorHAnsi"/>
           <w:bCs/>
@@ -2046,7 +2083,7 @@
     <w:p>
       <w:pPr>
         <w:pStyle w:val="Title"/>
-        <w:spacing w:line="360" w:lineRule="auto"/>
+        <w:spacing w:line="276" w:lineRule="auto"/>
         <w:rPr>
           <w:rFonts w:cstheme="minorHAnsi"/>
           <w:b w:val="0"/>
@@ -2087,7 +2124,7 @@
           <w:ilvl w:val="0"/>
           <w:numId w:val="23"/>
         </w:numPr>
-        <w:spacing w:line="360" w:lineRule="auto"/>
+        <w:spacing w:line="276" w:lineRule="auto"/>
         <w:rPr>
           <w:rFonts w:cstheme="minorHAnsi"/>
           <w:b w:val="0"/>
@@ -2118,7 +2155,7 @@
           <w:ilvl w:val="0"/>
           <w:numId w:val="23"/>
         </w:numPr>
-        <w:spacing w:line="360" w:lineRule="auto"/>
+        <w:spacing w:line="276" w:lineRule="auto"/>
         <w:rPr>
           <w:rFonts w:cstheme="minorHAnsi"/>
           <w:b w:val="0"/>
@@ -2149,7 +2186,7 @@
           <w:ilvl w:val="0"/>
           <w:numId w:val="23"/>
         </w:numPr>
-        <w:spacing w:line="360" w:lineRule="auto"/>
+        <w:spacing w:line="276" w:lineRule="auto"/>
         <w:rPr>
           <w:rFonts w:cstheme="minorHAnsi"/>
           <w:b w:val="0"/>
@@ -2204,7 +2241,7 @@
           <w:ilvl w:val="0"/>
           <w:numId w:val="23"/>
         </w:numPr>
-        <w:spacing w:line="360" w:lineRule="auto"/>
+        <w:spacing w:line="276" w:lineRule="auto"/>
         <w:rPr>
           <w:rFonts w:cstheme="minorHAnsi"/>
           <w:b w:val="0"/>
@@ -2243,7 +2280,7 @@
     <w:p>
       <w:pPr>
         <w:pStyle w:val="Title"/>
-        <w:spacing w:line="360" w:lineRule="auto"/>
+        <w:spacing w:line="276" w:lineRule="auto"/>
         <w:ind w:left="720"/>
         <w:rPr>
           <w:rFonts w:cstheme="minorHAnsi"/>
@@ -2259,7 +2296,7 @@
     <w:p>
       <w:pPr>
         <w:pStyle w:val="Title"/>
-        <w:spacing w:line="360" w:lineRule="auto"/>
+        <w:spacing w:line="276" w:lineRule="auto"/>
         <w:rPr>
           <w:rFonts w:cstheme="minorHAnsi"/>
           <w:bCs/>
@@ -2323,7 +2360,7 @@
     <w:p>
       <w:pPr>
         <w:pStyle w:val="Title"/>
-        <w:spacing w:line="360" w:lineRule="auto"/>
+        <w:spacing w:line="276" w:lineRule="auto"/>
         <w:rPr>
           <w:rFonts w:cstheme="minorHAnsi"/>
           <w:b w:val="0"/>
@@ -2408,7 +2445,7 @@
           <w:ilvl w:val="0"/>
           <w:numId w:val="21"/>
         </w:numPr>
-        <w:spacing w:line="360" w:lineRule="auto"/>
+        <w:spacing w:line="276" w:lineRule="auto"/>
         <w:rPr>
           <w:rFonts w:cstheme="minorHAnsi"/>
           <w:b w:val="0"/>
@@ -2439,28 +2476,27 @@
           <w:ilvl w:val="0"/>
           <w:numId w:val="21"/>
         </w:numPr>
-        <w:spacing w:line="360" w:lineRule="auto"/>
-        <w:rPr>
-          <w:rFonts w:cstheme="minorHAnsi"/>
-          <w:b w:val="0"/>
-          <w:bCs/>
-          <w:caps w:val="0"/>
-          <w:color w:val="auto"/>
-          <w:sz w:val="20"/>
-          <w:szCs w:val="20"/>
-        </w:rPr>
-      </w:pPr>
-      <w:r>
-        <w:rPr>
-          <w:rFonts w:cstheme="minorHAnsi"/>
-          <w:b w:val="0"/>
-          <w:bCs/>
-          <w:caps w:val="0"/>
-          <w:color w:val="auto"/>
-          <w:sz w:val="20"/>
-          <w:szCs w:val="20"/>
-        </w:rPr>
-        <w:lastRenderedPageBreak/>
+        <w:spacing w:line="276" w:lineRule="auto"/>
+        <w:rPr>
+          <w:rFonts w:cstheme="minorHAnsi"/>
+          <w:b w:val="0"/>
+          <w:bCs/>
+          <w:caps w:val="0"/>
+          <w:color w:val="auto"/>
+          <w:sz w:val="20"/>
+          <w:szCs w:val="20"/>
+        </w:rPr>
+      </w:pPr>
+      <w:r>
+        <w:rPr>
+          <w:rFonts w:cstheme="minorHAnsi"/>
+          <w:b w:val="0"/>
+          <w:bCs/>
+          <w:caps w:val="0"/>
+          <w:color w:val="auto"/>
+          <w:sz w:val="20"/>
+          <w:szCs w:val="20"/>
+        </w:rPr>
         <w:t>Spearheading awareness campaigns and educational initiatives to promote Facia's liveness detection and facial recognition solutions.</w:t>
       </w:r>
     </w:p>
@@ -2471,7 +2507,7 @@
           <w:ilvl w:val="0"/>
           <w:numId w:val="21"/>
         </w:numPr>
-        <w:spacing w:line="360" w:lineRule="auto"/>
+        <w:spacing w:line="276" w:lineRule="auto"/>
         <w:rPr>
           <w:rFonts w:cstheme="minorHAnsi"/>
           <w:b w:val="0"/>
@@ -2498,7 +2534,7 @@
     <w:p>
       <w:pPr>
         <w:pStyle w:val="Title"/>
-        <w:spacing w:line="360" w:lineRule="auto"/>
+        <w:spacing w:line="276" w:lineRule="auto"/>
         <w:ind w:left="720"/>
         <w:rPr>
           <w:rFonts w:cstheme="minorHAnsi"/>
@@ -2513,7 +2549,7 @@
     </w:p>
     <w:p>
       <w:pPr>
-        <w:spacing w:after="120" w:line="360" w:lineRule="auto"/>
+        <w:spacing w:after="120" w:line="276" w:lineRule="auto"/>
         <w:contextualSpacing/>
         <w:rPr>
           <w:rFonts w:eastAsiaTheme="majorEastAsia" w:cstheme="minorHAnsi"/>
@@ -2553,7 +2589,7 @@
     <w:bookmarkEnd w:id="1"/>
     <w:p>
       <w:pPr>
-        <w:spacing w:after="120" w:line="360" w:lineRule="auto"/>
+        <w:spacing w:after="120" w:line="276" w:lineRule="auto"/>
         <w:contextualSpacing/>
         <w:rPr>
           <w:rFonts w:eastAsiaTheme="majorEastAsia" w:cstheme="minorHAnsi"/>
@@ -2618,7 +2654,7 @@
           <w:ilvl w:val="0"/>
           <w:numId w:val="17"/>
         </w:numPr>
-        <w:spacing w:line="360" w:lineRule="auto"/>
+        <w:spacing w:line="276" w:lineRule="auto"/>
         <w:rPr>
           <w:rFonts w:cstheme="minorHAnsi"/>
           <w:b w:val="0"/>
@@ -2783,7 +2819,7 @@
           <w:ilvl w:val="0"/>
           <w:numId w:val="17"/>
         </w:numPr>
-        <w:spacing w:line="360" w:lineRule="auto"/>
+        <w:spacing w:line="276" w:lineRule="auto"/>
         <w:rPr>
           <w:rFonts w:cstheme="minorHAnsi"/>
           <w:b w:val="0"/>
@@ -2814,7 +2850,7 @@
           <w:ilvl w:val="0"/>
           <w:numId w:val="17"/>
         </w:numPr>
-        <w:spacing w:line="360" w:lineRule="auto"/>
+        <w:spacing w:line="276" w:lineRule="auto"/>
         <w:rPr>
           <w:rFonts w:cstheme="minorHAnsi"/>
           <w:b w:val="0"/>
@@ -2853,7 +2889,7 @@
     <w:p>
       <w:pPr>
         <w:pStyle w:val="Title"/>
-        <w:spacing w:line="360" w:lineRule="auto"/>
+        <w:spacing w:line="276" w:lineRule="auto"/>
         <w:rPr>
           <w:rFonts w:cstheme="minorHAnsi"/>
           <w:caps w:val="0"/>
@@ -2878,7 +2914,7 @@
     <w:p>
       <w:pPr>
         <w:pStyle w:val="Title"/>
-        <w:spacing w:line="360" w:lineRule="auto"/>
+        <w:spacing w:line="276" w:lineRule="auto"/>
         <w:rPr>
           <w:rFonts w:cstheme="minorHAnsi"/>
           <w:caps w:val="0"/>
@@ -2901,7 +2937,7 @@
     <w:p>
       <w:pPr>
         <w:pStyle w:val="Title"/>
-        <w:spacing w:line="360" w:lineRule="auto"/>
+        <w:spacing w:line="276" w:lineRule="auto"/>
         <w:rPr>
           <w:rFonts w:cstheme="minorHAnsi"/>
           <w:caps w:val="0"/>
@@ -2918,13 +2954,14 @@
           <w:sz w:val="20"/>
           <w:szCs w:val="20"/>
         </w:rPr>
+        <w:lastRenderedPageBreak/>
         <w:t>BACHELOR'S IN ARTIFICIAL INTELLIGENCE AND DATA SCIENCE (EXPECTED GRADUATION YEAR 2026)</w:t>
       </w:r>
     </w:p>
     <w:p>
       <w:pPr>
         <w:pStyle w:val="Title"/>
-        <w:spacing w:line="360" w:lineRule="auto"/>
+        <w:spacing w:line="276" w:lineRule="auto"/>
         <w:rPr>
           <w:rFonts w:cstheme="minorHAnsi"/>
           <w:b w:val="0"/>
@@ -2951,7 +2988,7 @@
     <w:p>
       <w:pPr>
         <w:pStyle w:val="Title"/>
-        <w:spacing w:line="360" w:lineRule="auto"/>
+        <w:spacing w:line="276" w:lineRule="auto"/>
         <w:ind w:firstLine="720"/>
         <w:rPr>
           <w:rFonts w:cstheme="minorHAnsi"/>
@@ -3033,7 +3070,7 @@
                 <w:ilvl w:val="0"/>
                 <w:numId w:val="14"/>
               </w:numPr>
-              <w:spacing w:after="120" w:line="360" w:lineRule="auto"/>
+              <w:spacing w:after="120" w:line="276" w:lineRule="auto"/>
               <w:rPr>
                 <w:rFonts w:ascii="Calibri" w:eastAsiaTheme="majorEastAsia" w:hAnsi="Calibri" w:cs="Calibri"/>
                 <w:b/>
@@ -3082,7 +3119,7 @@
                 <w:ilvl w:val="0"/>
                 <w:numId w:val="14"/>
               </w:numPr>
-              <w:spacing w:after="120" w:line="360" w:lineRule="auto"/>
+              <w:spacing w:after="120" w:line="276" w:lineRule="auto"/>
               <w:rPr>
                 <w:rFonts w:ascii="Calibri" w:eastAsiaTheme="majorEastAsia" w:hAnsi="Calibri" w:cs="Calibri"/>
                 <w:bCs/>
@@ -3110,7 +3147,7 @@
                 <w:ilvl w:val="0"/>
                 <w:numId w:val="14"/>
               </w:numPr>
-              <w:spacing w:after="120" w:line="360" w:lineRule="auto"/>
+              <w:spacing w:after="120" w:line="276" w:lineRule="auto"/>
               <w:rPr>
                 <w:rFonts w:ascii="Calibri" w:eastAsiaTheme="majorEastAsia" w:hAnsi="Calibri" w:cs="Calibri"/>
                 <w:bCs/>
@@ -3143,7 +3180,7 @@
                 <w:ilvl w:val="0"/>
                 <w:numId w:val="14"/>
               </w:numPr>
-              <w:spacing w:after="120" w:line="360" w:lineRule="auto"/>
+              <w:spacing w:after="120" w:line="276" w:lineRule="auto"/>
               <w:rPr>
                 <w:rFonts w:ascii="Calibri" w:eastAsiaTheme="majorEastAsia" w:hAnsi="Calibri" w:cs="Calibri"/>
                 <w:bCs/>
@@ -3182,7 +3219,7 @@
                 <w:ilvl w:val="0"/>
                 <w:numId w:val="14"/>
               </w:numPr>
-              <w:spacing w:after="120" w:line="360" w:lineRule="auto"/>
+              <w:spacing w:after="120" w:line="276" w:lineRule="auto"/>
               <w:rPr>
                 <w:rFonts w:ascii="Calibri" w:eastAsiaTheme="majorEastAsia" w:hAnsi="Calibri" w:cs="Calibri"/>
                 <w:bCs/>
@@ -3221,7 +3258,7 @@
                 <w:ilvl w:val="0"/>
                 <w:numId w:val="14"/>
               </w:numPr>
-              <w:spacing w:after="120" w:line="360" w:lineRule="auto"/>
+              <w:spacing w:after="120" w:line="276" w:lineRule="auto"/>
               <w:rPr>
                 <w:rFonts w:ascii="Calibri" w:eastAsiaTheme="majorEastAsia" w:hAnsi="Calibri" w:cs="Calibri"/>
                 <w:bCs/>
@@ -3249,7 +3286,7 @@
     <w:p>
       <w:pPr>
         <w:pStyle w:val="Title"/>
-        <w:spacing w:line="360" w:lineRule="auto"/>
+        <w:spacing w:line="276" w:lineRule="auto"/>
         <w:rPr>
           <w:rFonts w:cstheme="minorHAnsi"/>
           <w:b w:val="0"/>
@@ -3264,7 +3301,7 @@
     <w:p>
       <w:pPr>
         <w:pStyle w:val="Title"/>
-        <w:spacing w:line="360" w:lineRule="auto"/>
+        <w:spacing w:line="276" w:lineRule="auto"/>
         <w:rPr>
           <w:rFonts w:cstheme="minorHAnsi"/>
           <w:caps w:val="0"/>
@@ -3321,16 +3358,16 @@
         <w:tblLook w:val="04A0" w:firstRow="1" w:lastRow="0" w:firstColumn="1" w:lastColumn="0" w:noHBand="0" w:noVBand="1"/>
       </w:tblPr>
       <w:tblGrid>
-        <w:gridCol w:w="5922"/>
-        <w:gridCol w:w="5074"/>
+        <w:gridCol w:w="5857"/>
+        <w:gridCol w:w="5018"/>
       </w:tblGrid>
       <w:tr>
         <w:trPr>
-          <w:trHeight w:val="4329"/>
+          <w:trHeight w:val="2427"/>
         </w:trPr>
         <w:tc>
           <w:tcPr>
-            <w:tcW w:w="5922" w:type="dxa"/>
+            <w:tcW w:w="5857" w:type="dxa"/>
           </w:tcPr>
           <w:p>
             <w:pPr>
@@ -3338,7 +3375,7 @@
                 <w:ilvl w:val="0"/>
                 <w:numId w:val="14"/>
               </w:numPr>
-              <w:spacing w:after="120" w:line="360" w:lineRule="auto"/>
+              <w:spacing w:after="120" w:line="276" w:lineRule="auto"/>
               <w:contextualSpacing w:val="0"/>
               <w:rPr>
                 <w:rFonts w:ascii="Calibri" w:eastAsiaTheme="majorEastAsia" w:hAnsi="Calibri" w:cs="Calibri"/>
@@ -3358,8 +3395,18 @@
                 <w:kern w:val="28"/>
                 <w:szCs w:val="20"/>
               </w:rPr>
-              <w:lastRenderedPageBreak/>
-              <w:t>Python:</w:t>
+              <w:t>Languages</w:t>
+            </w:r>
+            <w:r>
+              <w:rPr>
+                <w:rFonts w:ascii="Calibri" w:eastAsiaTheme="majorEastAsia" w:hAnsi="Calibri" w:cs="Calibri"/>
+                <w:b/>
+                <w:color w:val="auto"/>
+                <w:spacing w:val="20"/>
+                <w:kern w:val="28"/>
+                <w:szCs w:val="20"/>
+              </w:rPr>
+              <w:t>:</w:t>
             </w:r>
             <w:r>
               <w:rPr>
@@ -3375,25 +3422,15 @@
             <w:r>
               <w:rPr>
                 <w:rFonts w:ascii="Calibri" w:eastAsiaTheme="majorEastAsia" w:hAnsi="Calibri" w:cs="Calibri"/>
-                <w:b/>
-                <w:color w:val="4D4D4D" w:themeColor="accent6"/>
+                <w:bCs/>
+                <w:color w:val="auto"/>
                 <w:spacing w:val="20"/>
                 <w:kern w:val="28"/>
                 <w:szCs w:val="20"/>
               </w:rPr>
-              <w:t>Data Analysis</w:t>
+              <w:t xml:space="preserve">Python, C++, </w:t>
             </w:r>
-            <w:r>
-              <w:rPr>
-                <w:rFonts w:ascii="Calibri" w:eastAsiaTheme="majorEastAsia" w:hAnsi="Calibri" w:cs="Calibri"/>
-                <w:bCs/>
-                <w:color w:val="4D4D4D" w:themeColor="accent6"/>
-                <w:spacing w:val="20"/>
-                <w:kern w:val="28"/>
-                <w:szCs w:val="20"/>
-              </w:rPr>
-              <w:t xml:space="preserve"> </w:t>
-            </w:r>
+            <w:proofErr w:type="spellStart"/>
             <w:r>
               <w:rPr>
                 <w:rFonts w:ascii="Calibri" w:eastAsiaTheme="majorEastAsia" w:hAnsi="Calibri" w:cs="Calibri"/>
@@ -3403,118 +3440,9 @@
                 <w:kern w:val="28"/>
                 <w:szCs w:val="20"/>
               </w:rPr>
-              <w:t xml:space="preserve">using </w:t>
+              <w:t>Javascript</w:t>
             </w:r>
-            <w:r>
-              <w:rPr>
-                <w:rFonts w:ascii="Calibri" w:eastAsiaTheme="majorEastAsia" w:hAnsi="Calibri" w:cs="Calibri"/>
-                <w:b/>
-                <w:color w:val="4D4D4D" w:themeColor="accent6"/>
-                <w:spacing w:val="20"/>
-                <w:kern w:val="28"/>
-                <w:szCs w:val="20"/>
-              </w:rPr>
-              <w:t>NumPy</w:t>
-            </w:r>
-            <w:r>
-              <w:rPr>
-                <w:rFonts w:ascii="Calibri" w:eastAsiaTheme="majorEastAsia" w:hAnsi="Calibri" w:cs="Calibri"/>
-                <w:b/>
-                <w:color w:val="4D4D4D" w:themeColor="accent6"/>
-                <w:spacing w:val="20"/>
-                <w:kern w:val="28"/>
-                <w:szCs w:val="20"/>
-              </w:rPr>
-              <w:t xml:space="preserve">, </w:t>
-            </w:r>
-            <w:r>
-              <w:rPr>
-                <w:rFonts w:ascii="Calibri" w:eastAsiaTheme="majorEastAsia" w:hAnsi="Calibri" w:cs="Calibri"/>
-                <w:b/>
-                <w:color w:val="4D4D4D" w:themeColor="accent6"/>
-                <w:spacing w:val="20"/>
-                <w:kern w:val="28"/>
-                <w:szCs w:val="20"/>
-              </w:rPr>
-              <w:t>Pandas</w:t>
-            </w:r>
-            <w:r>
-              <w:rPr>
-                <w:rFonts w:ascii="Calibri" w:eastAsiaTheme="majorEastAsia" w:hAnsi="Calibri" w:cs="Calibri"/>
-                <w:bCs/>
-                <w:color w:val="auto"/>
-                <w:spacing w:val="20"/>
-                <w:kern w:val="28"/>
-                <w:szCs w:val="20"/>
-              </w:rPr>
-              <w:t>,</w:t>
-            </w:r>
-            <w:r>
-              <w:rPr>
-                <w:rFonts w:ascii="Calibri" w:eastAsiaTheme="majorEastAsia" w:hAnsi="Calibri" w:cs="Calibri"/>
-                <w:bCs/>
-                <w:color w:val="auto"/>
-                <w:spacing w:val="20"/>
-                <w:kern w:val="28"/>
-                <w:szCs w:val="20"/>
-              </w:rPr>
-              <w:t xml:space="preserve"> </w:t>
-            </w:r>
-            <w:r>
-              <w:rPr>
-                <w:rFonts w:ascii="Calibri" w:eastAsiaTheme="majorEastAsia" w:hAnsi="Calibri" w:cs="Calibri"/>
-                <w:b/>
-                <w:color w:val="4D4D4D" w:themeColor="accent6"/>
-                <w:spacing w:val="20"/>
-                <w:kern w:val="28"/>
-                <w:szCs w:val="20"/>
-              </w:rPr>
-              <w:t>F</w:t>
-            </w:r>
-            <w:r>
-              <w:rPr>
-                <w:rFonts w:ascii="Calibri" w:eastAsiaTheme="majorEastAsia" w:hAnsi="Calibri" w:cs="Calibri"/>
-                <w:b/>
-                <w:color w:val="4D4D4D" w:themeColor="accent6"/>
-                <w:spacing w:val="20"/>
-                <w:kern w:val="28"/>
-                <w:szCs w:val="20"/>
-              </w:rPr>
-              <w:t xml:space="preserve">inancial </w:t>
-            </w:r>
-            <w:r>
-              <w:rPr>
-                <w:rFonts w:ascii="Calibri" w:eastAsiaTheme="majorEastAsia" w:hAnsi="Calibri" w:cs="Calibri"/>
-                <w:b/>
-                <w:color w:val="4D4D4D" w:themeColor="accent6"/>
-                <w:spacing w:val="20"/>
-                <w:kern w:val="28"/>
-                <w:szCs w:val="20"/>
-              </w:rPr>
-              <w:t>M</w:t>
-            </w:r>
-            <w:r>
-              <w:rPr>
-                <w:rFonts w:ascii="Calibri" w:eastAsiaTheme="majorEastAsia" w:hAnsi="Calibri" w:cs="Calibri"/>
-                <w:b/>
-                <w:color w:val="4D4D4D" w:themeColor="accent6"/>
-                <w:spacing w:val="20"/>
-                <w:kern w:val="28"/>
-                <w:szCs w:val="20"/>
-              </w:rPr>
-              <w:t>odeling</w:t>
-            </w:r>
-            <w:r>
-              <w:rPr>
-                <w:rFonts w:ascii="Calibri" w:eastAsiaTheme="majorEastAsia" w:hAnsi="Calibri" w:cs="Calibri"/>
-                <w:bCs/>
-                <w:color w:val="auto"/>
-                <w:spacing w:val="20"/>
-                <w:kern w:val="28"/>
-                <w:szCs w:val="20"/>
-              </w:rPr>
-              <w:t>.</w:t>
-            </w:r>
+            <w:proofErr w:type="spellEnd"/>
           </w:p>
           <w:p>
             <w:pPr>
@@ -3522,7 +3450,7 @@
                 <w:ilvl w:val="0"/>
                 <w:numId w:val="14"/>
               </w:numPr>
-              <w:spacing w:after="120" w:line="360" w:lineRule="auto"/>
+              <w:spacing w:after="120" w:line="276" w:lineRule="auto"/>
               <w:contextualSpacing w:val="0"/>
               <w:rPr>
                 <w:rFonts w:ascii="Calibri" w:eastAsiaTheme="majorEastAsia" w:hAnsi="Calibri" w:cs="Calibri"/>
@@ -3553,68 +3481,13 @@
                 <w:kern w:val="28"/>
                 <w:szCs w:val="20"/>
               </w:rPr>
-              <w:t xml:space="preserve"> </w:t>
-            </w:r>
-            <w:r>
-              <w:rPr>
-                <w:rFonts w:ascii="Calibri" w:eastAsiaTheme="majorEastAsia" w:hAnsi="Calibri" w:cs="Calibri"/>
-                <w:bCs/>
-                <w:color w:val="auto"/>
-                <w:spacing w:val="20"/>
-                <w:kern w:val="28"/>
-                <w:szCs w:val="20"/>
-              </w:rPr>
-              <w:t xml:space="preserve">and </w:t>
+              <w:t xml:space="preserve"> Scikit</w:t>
             </w:r>
             <w:r>
               <w:rPr>
                 <w:rFonts w:ascii="Calibri" w:eastAsiaTheme="majorEastAsia" w:hAnsi="Calibri" w:cs="Calibri"/>
                 <w:b/>
-                <w:color w:val="4D4D4D" w:themeColor="accent6"/>
-                <w:spacing w:val="20"/>
-                <w:kern w:val="28"/>
-                <w:szCs w:val="20"/>
-              </w:rPr>
-              <w:t>Statistical Modelling</w:t>
-            </w:r>
-            <w:r>
-              <w:rPr>
-                <w:rFonts w:ascii="Calibri" w:eastAsiaTheme="majorEastAsia" w:hAnsi="Calibri" w:cs="Calibri"/>
-                <w:bCs/>
-                <w:color w:val="4D4D4D" w:themeColor="accent6"/>
-                <w:spacing w:val="20"/>
-                <w:kern w:val="28"/>
-                <w:szCs w:val="20"/>
-              </w:rPr>
-              <w:t xml:space="preserve"> </w:t>
-            </w:r>
-            <w:r>
-              <w:rPr>
-                <w:rFonts w:ascii="Calibri" w:eastAsiaTheme="majorEastAsia" w:hAnsi="Calibri" w:cs="Calibri"/>
-                <w:bCs/>
                 <w:color w:val="auto"/>
-                <w:spacing w:val="20"/>
-                <w:kern w:val="28"/>
-                <w:szCs w:val="20"/>
-              </w:rPr>
-              <w:t xml:space="preserve">using </w:t>
-            </w:r>
-            <w:r>
-              <w:rPr>
-                <w:rFonts w:ascii="Calibri" w:eastAsiaTheme="majorEastAsia" w:hAnsi="Calibri" w:cs="Calibri"/>
-                <w:b/>
-                <w:color w:val="4D4D4D" w:themeColor="accent6"/>
-                <w:spacing w:val="20"/>
-                <w:kern w:val="28"/>
-                <w:szCs w:val="20"/>
-              </w:rPr>
-              <w:t>Scikit</w:t>
-            </w:r>
-            <w:r>
-              <w:rPr>
-                <w:rFonts w:ascii="Calibri" w:eastAsiaTheme="majorEastAsia" w:hAnsi="Calibri" w:cs="Calibri"/>
-                <w:b/>
-                <w:color w:val="4D4D4D" w:themeColor="accent6"/>
                 <w:spacing w:val="20"/>
                 <w:kern w:val="28"/>
                 <w:szCs w:val="20"/>
@@ -3625,7 +3498,7 @@
               <w:rPr>
                 <w:rFonts w:ascii="Calibri" w:eastAsiaTheme="majorEastAsia" w:hAnsi="Calibri" w:cs="Calibri"/>
                 <w:b/>
-                <w:color w:val="4D4D4D" w:themeColor="accent6"/>
+                <w:color w:val="auto"/>
                 <w:spacing w:val="20"/>
                 <w:kern w:val="28"/>
                 <w:szCs w:val="20"/>
@@ -3637,7 +3510,7 @@
               <w:rPr>
                 <w:rFonts w:ascii="Calibri" w:eastAsiaTheme="majorEastAsia" w:hAnsi="Calibri" w:cs="Calibri"/>
                 <w:b/>
-                <w:color w:val="4D4D4D" w:themeColor="accent6"/>
+                <w:color w:val="auto"/>
                 <w:spacing w:val="20"/>
                 <w:kern w:val="28"/>
                 <w:szCs w:val="20"/>
@@ -3648,45 +3521,154 @@
             <w:r>
               <w:rPr>
                 <w:rFonts w:ascii="Calibri" w:eastAsiaTheme="majorEastAsia" w:hAnsi="Calibri" w:cs="Calibri"/>
-                <w:bCs/>
-                <w:color w:val="4D4D4D" w:themeColor="accent6"/>
-                <w:spacing w:val="20"/>
-                <w:kern w:val="28"/>
-                <w:szCs w:val="20"/>
-              </w:rPr>
-              <w:t xml:space="preserve"> </w:t>
-            </w:r>
-            <w:r>
-              <w:rPr>
-                <w:rFonts w:ascii="Calibri" w:eastAsiaTheme="majorEastAsia" w:hAnsi="Calibri" w:cs="Calibri"/>
-                <w:bCs/>
+                <w:b/>
                 <w:color w:val="auto"/>
                 <w:spacing w:val="20"/>
                 <w:kern w:val="28"/>
                 <w:szCs w:val="20"/>
               </w:rPr>
-              <w:t xml:space="preserve">and </w:t>
+              <w:t xml:space="preserve">, </w:t>
             </w:r>
             <w:proofErr w:type="spellStart"/>
             <w:r>
               <w:rPr>
                 <w:rFonts w:ascii="Calibri" w:eastAsiaTheme="majorEastAsia" w:hAnsi="Calibri" w:cs="Calibri"/>
                 <w:b/>
-                <w:color w:val="4D4D4D" w:themeColor="accent6"/>
+                <w:color w:val="auto"/>
                 <w:spacing w:val="20"/>
                 <w:kern w:val="28"/>
                 <w:szCs w:val="20"/>
               </w:rPr>
-              <w:t>PyTorch</w:t>
+              <w:t>PyTorc</w:t>
+            </w:r>
+            <w:r>
+              <w:rPr>
+                <w:rFonts w:ascii="Calibri" w:eastAsiaTheme="majorEastAsia" w:hAnsi="Calibri" w:cs="Calibri"/>
+                <w:b/>
+                <w:color w:val="auto"/>
+                <w:spacing w:val="20"/>
+                <w:kern w:val="28"/>
+                <w:szCs w:val="20"/>
+              </w:rPr>
+              <w:t>h</w:t>
             </w:r>
             <w:proofErr w:type="spellEnd"/>
             <w:r>
               <w:rPr>
                 <w:rFonts w:ascii="Calibri" w:eastAsiaTheme="majorEastAsia" w:hAnsi="Calibri" w:cs="Calibri"/>
                 <w:b/>
-                <w:color w:val="4D4D4D" w:themeColor="accent6"/>
+                <w:color w:val="auto"/>
                 <w:spacing w:val="20"/>
                 <w:kern w:val="28"/>
+                <w:szCs w:val="20"/>
+              </w:rPr>
+              <w:t xml:space="preserve">, </w:t>
+            </w:r>
+            <w:proofErr w:type="spellStart"/>
+            <w:r>
+              <w:rPr>
+                <w:rFonts w:ascii="Calibri" w:eastAsiaTheme="majorEastAsia" w:hAnsi="Calibri" w:cs="Calibri"/>
+                <w:b/>
+                <w:color w:val="auto"/>
+                <w:spacing w:val="20"/>
+                <w:kern w:val="28"/>
+                <w:szCs w:val="20"/>
+              </w:rPr>
+              <w:t>XGBoost</w:t>
+            </w:r>
+            <w:proofErr w:type="spellEnd"/>
+            <w:r>
+              <w:rPr>
+                <w:rFonts w:ascii="Calibri" w:eastAsiaTheme="majorEastAsia" w:hAnsi="Calibri" w:cs="Calibri"/>
+                <w:b/>
+                <w:color w:val="auto"/>
+                <w:spacing w:val="20"/>
+                <w:kern w:val="28"/>
+                <w:szCs w:val="20"/>
+              </w:rPr>
+              <w:t>.</w:t>
+            </w:r>
+          </w:p>
+          <w:p>
+            <w:pPr>
+              <w:pStyle w:val="Title"/>
+              <w:numPr>
+                <w:ilvl w:val="0"/>
+                <w:numId w:val="14"/>
+              </w:numPr>
+              <w:spacing w:line="276" w:lineRule="auto"/>
+              <w:rPr>
+                <w:rFonts w:ascii="Calibri" w:hAnsi="Calibri" w:cs="Calibri"/>
+                <w:b w:val="0"/>
+                <w:bCs/>
+                <w:caps w:val="0"/>
+                <w:color w:val="auto"/>
+                <w:sz w:val="20"/>
+                <w:szCs w:val="20"/>
+              </w:rPr>
+            </w:pPr>
+            <w:r>
+              <w:rPr>
+                <w:rFonts w:ascii="Calibri" w:hAnsi="Calibri" w:cs="Calibri"/>
+                <w:caps w:val="0"/>
+                <w:color w:val="auto"/>
+                <w:sz w:val="20"/>
+                <w:szCs w:val="20"/>
+              </w:rPr>
+              <w:t xml:space="preserve">Data Analysis: </w:t>
+            </w:r>
+            <w:r>
+              <w:rPr>
+                <w:rFonts w:ascii="Calibri" w:hAnsi="Calibri" w:cs="Calibri"/>
+                <w:b w:val="0"/>
+                <w:bCs/>
+                <w:caps w:val="0"/>
+                <w:color w:val="auto"/>
+                <w:sz w:val="20"/>
+                <w:szCs w:val="20"/>
+              </w:rPr>
+              <w:t xml:space="preserve">NumPy, Pandas, </w:t>
+            </w:r>
+            <w:r>
+              <w:rPr>
+                <w:rFonts w:ascii="Calibri" w:hAnsi="Calibri" w:cs="Calibri"/>
+                <w:caps w:val="0"/>
+                <w:color w:val="auto"/>
+                <w:sz w:val="20"/>
+                <w:szCs w:val="20"/>
+              </w:rPr>
+              <w:t>Matplotlib</w:t>
+            </w:r>
+            <w:r>
+              <w:rPr>
+                <w:rFonts w:ascii="Calibri" w:hAnsi="Calibri" w:cs="Calibri"/>
+                <w:b w:val="0"/>
+                <w:bCs/>
+                <w:caps w:val="0"/>
+                <w:color w:val="auto"/>
+                <w:sz w:val="20"/>
+                <w:szCs w:val="20"/>
+              </w:rPr>
+              <w:t xml:space="preserve"> and </w:t>
+            </w:r>
+            <w:r>
+              <w:rPr>
+                <w:rFonts w:ascii="Calibri" w:hAnsi="Calibri" w:cs="Calibri"/>
+                <w:caps w:val="0"/>
+                <w:color w:val="auto"/>
+                <w:sz w:val="20"/>
+                <w:szCs w:val="20"/>
+              </w:rPr>
+              <w:t>Seaborn</w:t>
+            </w:r>
+            <w:r>
+              <w:rPr>
+                <w:rFonts w:ascii="Calibri" w:hAnsi="Calibri" w:cs="Calibri"/>
+                <w:b w:val="0"/>
+                <w:bCs/>
+                <w:caps w:val="0"/>
+                <w:color w:val="auto"/>
+                <w:sz w:val="20"/>
                 <w:szCs w:val="20"/>
               </w:rPr>
               <w:t>.</w:t>
@@ -3698,269 +3680,7 @@
                 <w:ilvl w:val="0"/>
                 <w:numId w:val="14"/>
               </w:numPr>
-              <w:spacing w:after="120" w:line="360" w:lineRule="auto"/>
-              <w:contextualSpacing w:val="0"/>
-              <w:rPr>
-                <w:rFonts w:ascii="Calibri" w:eastAsiaTheme="majorEastAsia" w:hAnsi="Calibri" w:cs="Calibri"/>
-                <w:b/>
-                <w:color w:val="auto"/>
-                <w:spacing w:val="20"/>
-                <w:kern w:val="28"/>
-                <w:szCs w:val="20"/>
-              </w:rPr>
-            </w:pPr>
-            <w:r>
-              <w:rPr>
-                <w:rFonts w:ascii="Calibri" w:hAnsi="Calibri" w:cs="Calibri"/>
-                <w:b/>
-                <w:bCs/>
-                <w:color w:val="auto"/>
-                <w:szCs w:val="20"/>
-              </w:rPr>
-              <w:t>C</w:t>
-            </w:r>
-            <w:r>
-              <w:rPr>
-                <w:rFonts w:ascii="Calibri" w:hAnsi="Calibri" w:cs="Calibri"/>
-                <w:b/>
-                <w:bCs/>
-                <w:color w:val="auto"/>
-                <w:szCs w:val="20"/>
-              </w:rPr>
-              <w:t>++:</w:t>
-            </w:r>
-            <w:r>
-              <w:rPr>
-                <w:rFonts w:ascii="Calibri" w:hAnsi="Calibri" w:cs="Calibri"/>
-                <w:bCs/>
-                <w:color w:val="auto"/>
-                <w:szCs w:val="20"/>
-              </w:rPr>
-              <w:t xml:space="preserve"> </w:t>
-            </w:r>
-            <w:r>
-              <w:rPr>
-                <w:rFonts w:ascii="Calibri" w:hAnsi="Calibri" w:cs="Calibri"/>
-                <w:bCs/>
-                <w:color w:val="auto"/>
-                <w:szCs w:val="20"/>
-              </w:rPr>
-              <w:t xml:space="preserve"> </w:t>
-            </w:r>
-            <w:r>
-              <w:rPr>
-                <w:rFonts w:ascii="Calibri" w:hAnsi="Calibri" w:cs="Calibri"/>
-                <w:b/>
-                <w:color w:val="4D4D4D" w:themeColor="accent6"/>
-                <w:szCs w:val="20"/>
-              </w:rPr>
-              <w:t xml:space="preserve">Software </w:t>
-            </w:r>
-            <w:r>
-              <w:rPr>
-                <w:rFonts w:ascii="Calibri" w:hAnsi="Calibri" w:cs="Calibri"/>
-                <w:b/>
-                <w:color w:val="4D4D4D" w:themeColor="accent6"/>
-                <w:szCs w:val="20"/>
-              </w:rPr>
-              <w:t>D</w:t>
-            </w:r>
-            <w:r>
-              <w:rPr>
-                <w:rFonts w:ascii="Calibri" w:hAnsi="Calibri" w:cs="Calibri"/>
-                <w:b/>
-                <w:color w:val="4D4D4D" w:themeColor="accent6"/>
-                <w:szCs w:val="20"/>
-              </w:rPr>
-              <w:t>evelopment</w:t>
-            </w:r>
-            <w:r>
-              <w:rPr>
-                <w:rFonts w:ascii="Calibri" w:hAnsi="Calibri" w:cs="Calibri"/>
-                <w:bCs/>
-                <w:color w:val="4D4D4D" w:themeColor="accent6"/>
-                <w:szCs w:val="20"/>
-              </w:rPr>
-              <w:t xml:space="preserve"> </w:t>
-            </w:r>
-            <w:r>
-              <w:rPr>
-                <w:rFonts w:ascii="Calibri" w:hAnsi="Calibri" w:cs="Calibri"/>
-                <w:bCs/>
-                <w:color w:val="auto"/>
-                <w:szCs w:val="20"/>
-              </w:rPr>
-              <w:t>principles</w:t>
-            </w:r>
-            <w:r>
-              <w:rPr>
-                <w:rFonts w:ascii="Calibri" w:hAnsi="Calibri" w:cs="Calibri"/>
-                <w:b/>
-                <w:bCs/>
-                <w:caps/>
-                <w:color w:val="auto"/>
-                <w:szCs w:val="20"/>
-              </w:rPr>
-              <w:t xml:space="preserve"> [</w:t>
-            </w:r>
-            <w:r>
-              <w:rPr>
-                <w:rFonts w:ascii="Calibri" w:hAnsi="Calibri" w:cs="Calibri"/>
-                <w:bCs/>
-                <w:color w:val="auto"/>
-                <w:szCs w:val="20"/>
-              </w:rPr>
-              <w:t>Intermediate</w:t>
-            </w:r>
-            <w:r>
-              <w:rPr>
-                <w:rFonts w:ascii="Calibri" w:hAnsi="Calibri" w:cs="Calibri"/>
-                <w:b/>
-                <w:bCs/>
-                <w:caps/>
-                <w:color w:val="auto"/>
-                <w:szCs w:val="20"/>
-              </w:rPr>
-              <w:t>]</w:t>
-            </w:r>
-            <w:r>
-              <w:rPr>
-                <w:rFonts w:ascii="Calibri" w:hAnsi="Calibri" w:cs="Calibri"/>
-                <w:b/>
-                <w:bCs/>
-                <w:caps/>
-                <w:color w:val="auto"/>
-                <w:szCs w:val="20"/>
-              </w:rPr>
-              <w:t>.</w:t>
-            </w:r>
-          </w:p>
-          <w:p>
-            <w:pPr>
-              <w:numPr>
-                <w:ilvl w:val="0"/>
-                <w:numId w:val="14"/>
-              </w:numPr>
-              <w:spacing w:after="120" w:line="360" w:lineRule="auto"/>
-              <w:contextualSpacing w:val="0"/>
-              <w:rPr>
-                <w:rFonts w:ascii="Calibri" w:eastAsiaTheme="majorEastAsia" w:hAnsi="Calibri" w:cs="Calibri"/>
-                <w:bCs/>
-                <w:color w:val="auto"/>
-                <w:spacing w:val="20"/>
-                <w:kern w:val="28"/>
-                <w:szCs w:val="20"/>
-              </w:rPr>
-            </w:pPr>
-            <w:r>
-              <w:rPr>
-                <w:rFonts w:ascii="Calibri" w:eastAsiaTheme="majorEastAsia" w:hAnsi="Calibri" w:cs="Calibri"/>
-                <w:b/>
-                <w:color w:val="auto"/>
-                <w:spacing w:val="20"/>
-                <w:kern w:val="28"/>
-                <w:szCs w:val="20"/>
-              </w:rPr>
-              <w:t>Productivity Tools:</w:t>
-            </w:r>
-            <w:r>
-              <w:rPr>
-                <w:rFonts w:ascii="Calibri" w:eastAsiaTheme="majorEastAsia" w:hAnsi="Calibri" w:cs="Calibri"/>
-                <w:bCs/>
-                <w:color w:val="auto"/>
-                <w:spacing w:val="20"/>
-                <w:kern w:val="28"/>
-                <w:szCs w:val="20"/>
-              </w:rPr>
-              <w:t xml:space="preserve"> Proficient in Notion &amp; </w:t>
-            </w:r>
-            <w:proofErr w:type="spellStart"/>
-            <w:r>
-              <w:rPr>
-                <w:rFonts w:ascii="Calibri" w:eastAsiaTheme="majorEastAsia" w:hAnsi="Calibri" w:cs="Calibri"/>
-                <w:bCs/>
-                <w:color w:val="auto"/>
-                <w:spacing w:val="20"/>
-                <w:kern w:val="28"/>
-                <w:szCs w:val="20"/>
-              </w:rPr>
-              <w:t>Anytype</w:t>
-            </w:r>
-            <w:proofErr w:type="spellEnd"/>
-            <w:r>
-              <w:rPr>
-                <w:rFonts w:ascii="Calibri" w:eastAsiaTheme="majorEastAsia" w:hAnsi="Calibri" w:cs="Calibri"/>
-                <w:bCs/>
-                <w:color w:val="auto"/>
-                <w:spacing w:val="20"/>
-                <w:kern w:val="28"/>
-                <w:szCs w:val="20"/>
-              </w:rPr>
-              <w:t xml:space="preserve"> for </w:t>
-            </w:r>
-            <w:r>
-              <w:rPr>
-                <w:rFonts w:ascii="Calibri" w:eastAsiaTheme="majorEastAsia" w:hAnsi="Calibri" w:cs="Calibri"/>
-                <w:b/>
-                <w:color w:val="4D4D4D" w:themeColor="accent6"/>
-                <w:spacing w:val="20"/>
-                <w:kern w:val="28"/>
-                <w:szCs w:val="20"/>
-              </w:rPr>
-              <w:t>Project Organization</w:t>
-            </w:r>
-            <w:r>
-              <w:rPr>
-                <w:rFonts w:ascii="Calibri" w:eastAsiaTheme="majorEastAsia" w:hAnsi="Calibri" w:cs="Calibri"/>
-                <w:bCs/>
-                <w:color w:val="4D4D4D" w:themeColor="accent6"/>
-                <w:spacing w:val="20"/>
-                <w:kern w:val="28"/>
-                <w:szCs w:val="20"/>
-              </w:rPr>
-              <w:t xml:space="preserve"> </w:t>
-            </w:r>
-            <w:r>
-              <w:rPr>
-                <w:rFonts w:ascii="Calibri" w:eastAsiaTheme="majorEastAsia" w:hAnsi="Calibri" w:cs="Calibri"/>
-                <w:bCs/>
-                <w:color w:val="auto"/>
-                <w:spacing w:val="20"/>
-                <w:kern w:val="28"/>
-                <w:szCs w:val="20"/>
-              </w:rPr>
-              <w:t xml:space="preserve">and </w:t>
-            </w:r>
-            <w:r>
-              <w:rPr>
-                <w:rFonts w:ascii="Calibri" w:eastAsiaTheme="majorEastAsia" w:hAnsi="Calibri" w:cs="Calibri"/>
-                <w:b/>
-                <w:color w:val="4D4D4D" w:themeColor="accent6"/>
-                <w:spacing w:val="20"/>
-                <w:kern w:val="28"/>
-                <w:szCs w:val="20"/>
-              </w:rPr>
-              <w:t>Management</w:t>
-            </w:r>
-            <w:r>
-              <w:rPr>
-                <w:rFonts w:ascii="Calibri" w:eastAsiaTheme="majorEastAsia" w:hAnsi="Calibri" w:cs="Calibri"/>
-                <w:bCs/>
-                <w:color w:val="auto"/>
-                <w:spacing w:val="20"/>
-                <w:kern w:val="28"/>
-                <w:szCs w:val="20"/>
-              </w:rPr>
-              <w:t>.</w:t>
-            </w:r>
-          </w:p>
-          <w:p>
-            <w:pPr>
-              <w:numPr>
-                <w:ilvl w:val="0"/>
-                <w:numId w:val="14"/>
-              </w:numPr>
-              <w:spacing w:after="120" w:line="360" w:lineRule="auto"/>
+              <w:spacing w:after="120" w:line="276" w:lineRule="auto"/>
               <w:contextualSpacing w:val="0"/>
               <w:rPr>
                 <w:rFonts w:ascii="Calibri" w:eastAsiaTheme="majorEastAsia" w:hAnsi="Calibri" w:cs="Calibri"/>
@@ -3998,7 +3718,7 @@
               <w:rPr>
                 <w:rFonts w:ascii="Calibri" w:eastAsiaTheme="majorEastAsia" w:hAnsi="Calibri" w:cs="Calibri"/>
                 <w:b/>
-                <w:color w:val="4D4D4D" w:themeColor="accent6"/>
+                <w:color w:val="auto"/>
                 <w:spacing w:val="20"/>
                 <w:kern w:val="28"/>
                 <w:szCs w:val="20"/>
@@ -4009,7 +3729,7 @@
               <w:rPr>
                 <w:rFonts w:ascii="Calibri" w:eastAsiaTheme="majorEastAsia" w:hAnsi="Calibri" w:cs="Calibri"/>
                 <w:bCs/>
-                <w:color w:val="4D4D4D" w:themeColor="accent6"/>
+                <w:color w:val="auto"/>
                 <w:spacing w:val="20"/>
                 <w:kern w:val="28"/>
                 <w:szCs w:val="20"/>
@@ -4020,7 +3740,7 @@
               <w:rPr>
                 <w:rFonts w:ascii="Calibri" w:eastAsiaTheme="majorEastAsia" w:hAnsi="Calibri" w:cs="Calibri"/>
                 <w:b/>
-                <w:color w:val="4D4D4D" w:themeColor="accent6"/>
+                <w:color w:val="auto"/>
                 <w:spacing w:val="20"/>
                 <w:kern w:val="28"/>
                 <w:szCs w:val="20"/>
@@ -4031,7 +3751,7 @@
               <w:rPr>
                 <w:rFonts w:ascii="Calibri" w:eastAsiaTheme="majorEastAsia" w:hAnsi="Calibri" w:cs="Calibri"/>
                 <w:b/>
-                <w:color w:val="4D4D4D" w:themeColor="accent6"/>
+                <w:color w:val="auto"/>
                 <w:spacing w:val="20"/>
                 <w:kern w:val="28"/>
                 <w:szCs w:val="20"/>
@@ -4042,7 +3762,7 @@
               <w:rPr>
                 <w:rFonts w:ascii="Calibri" w:eastAsiaTheme="majorEastAsia" w:hAnsi="Calibri" w:cs="Calibri"/>
                 <w:b/>
-                <w:color w:val="4D4D4D" w:themeColor="accent6"/>
+                <w:color w:val="auto"/>
                 <w:spacing w:val="20"/>
                 <w:kern w:val="28"/>
                 <w:szCs w:val="20"/>
@@ -4053,7 +3773,7 @@
               <w:rPr>
                 <w:rFonts w:ascii="Calibri" w:eastAsiaTheme="majorEastAsia" w:hAnsi="Calibri" w:cs="Calibri"/>
                 <w:b/>
-                <w:color w:val="4D4D4D" w:themeColor="accent6"/>
+                <w:color w:val="auto"/>
                 <w:spacing w:val="20"/>
                 <w:kern w:val="28"/>
                 <w:szCs w:val="20"/>
@@ -4064,7 +3784,7 @@
         </w:tc>
         <w:tc>
           <w:tcPr>
-            <w:tcW w:w="5074" w:type="dxa"/>
+            <w:tcW w:w="5018" w:type="dxa"/>
           </w:tcPr>
           <w:p>
             <w:pPr>
@@ -4073,104 +3793,7 @@
                 <w:ilvl w:val="0"/>
                 <w:numId w:val="14"/>
               </w:numPr>
-              <w:spacing w:line="360" w:lineRule="auto"/>
-              <w:rPr>
-                <w:rFonts w:ascii="Calibri" w:hAnsi="Calibri" w:cs="Calibri"/>
-                <w:b w:val="0"/>
-                <w:bCs/>
-                <w:caps w:val="0"/>
-                <w:color w:val="auto"/>
-                <w:sz w:val="20"/>
-                <w:szCs w:val="20"/>
-              </w:rPr>
-            </w:pPr>
-            <w:r>
-              <w:rPr>
-                <w:rFonts w:ascii="Calibri" w:hAnsi="Calibri" w:cs="Calibri"/>
-                <w:caps w:val="0"/>
-                <w:color w:val="auto"/>
-                <w:sz w:val="20"/>
-                <w:szCs w:val="20"/>
-              </w:rPr>
-              <w:t xml:space="preserve">Data Visualization: </w:t>
-            </w:r>
-            <w:r>
-              <w:rPr>
-                <w:rFonts w:ascii="Calibri" w:hAnsi="Calibri" w:cs="Calibri"/>
-                <w:b w:val="0"/>
-                <w:bCs/>
-                <w:caps w:val="0"/>
-                <w:color w:val="auto"/>
-                <w:sz w:val="20"/>
-                <w:szCs w:val="20"/>
-              </w:rPr>
-              <w:t xml:space="preserve">using </w:t>
-            </w:r>
-            <w:r>
-              <w:rPr>
-                <w:rFonts w:ascii="Calibri" w:hAnsi="Calibri" w:cs="Calibri"/>
-                <w:caps w:val="0"/>
-                <w:color w:val="4D4D4D" w:themeColor="accent6"/>
-                <w:sz w:val="20"/>
-                <w:szCs w:val="20"/>
-              </w:rPr>
-              <w:t>Matplotlib</w:t>
-            </w:r>
-            <w:r>
-              <w:rPr>
-                <w:rFonts w:ascii="Calibri" w:hAnsi="Calibri" w:cs="Calibri"/>
-                <w:b w:val="0"/>
-                <w:bCs/>
-                <w:caps w:val="0"/>
-                <w:color w:val="auto"/>
-                <w:sz w:val="20"/>
-                <w:szCs w:val="20"/>
-              </w:rPr>
-              <w:t xml:space="preserve"> and</w:t>
-            </w:r>
-            <w:r>
-              <w:rPr>
-                <w:rFonts w:ascii="Calibri" w:hAnsi="Calibri" w:cs="Calibri"/>
-                <w:b w:val="0"/>
-                <w:bCs/>
-                <w:caps w:val="0"/>
-                <w:color w:val="4D4D4D" w:themeColor="accent6"/>
-                <w:sz w:val="20"/>
-                <w:szCs w:val="20"/>
-              </w:rPr>
-              <w:t xml:space="preserve"> </w:t>
-            </w:r>
-            <w:r>
-              <w:rPr>
-                <w:rFonts w:ascii="Calibri" w:hAnsi="Calibri" w:cs="Calibri"/>
-                <w:caps w:val="0"/>
-                <w:color w:val="4D4D4D" w:themeColor="accent6"/>
-                <w:sz w:val="20"/>
-                <w:szCs w:val="20"/>
-              </w:rPr>
-              <w:t>Seaborn</w:t>
-            </w:r>
-            <w:r>
-              <w:rPr>
-                <w:rFonts w:ascii="Calibri" w:hAnsi="Calibri" w:cs="Calibri"/>
-                <w:b w:val="0"/>
-                <w:bCs/>
-                <w:caps w:val="0"/>
-                <w:color w:val="auto"/>
-                <w:sz w:val="20"/>
-                <w:szCs w:val="20"/>
-              </w:rPr>
-              <w:t>.</w:t>
-            </w:r>
-          </w:p>
-          <w:p>
-            <w:pPr>
-              <w:pStyle w:val="Title"/>
-              <w:numPr>
-                <w:ilvl w:val="0"/>
-                <w:numId w:val="14"/>
-              </w:numPr>
-              <w:spacing w:line="360" w:lineRule="auto"/>
+              <w:spacing w:line="276" w:lineRule="auto"/>
               <w:rPr>
                 <w:rFonts w:ascii="Calibri" w:hAnsi="Calibri" w:cs="Calibri"/>
                 <w:b w:val="0"/>
@@ -4201,17 +3824,7 @@
                 <w:sz w:val="20"/>
                 <w:szCs w:val="20"/>
               </w:rPr>
-              <w:t xml:space="preserve"> using </w:t>
-            </w:r>
-            <w:r>
-              <w:rPr>
-                <w:rFonts w:ascii="Calibri" w:hAnsi="Calibri" w:cs="Calibri"/>
-                <w:caps w:val="0"/>
-                <w:color w:val="4D4D4D" w:themeColor="accent6"/>
-                <w:sz w:val="20"/>
-                <w:szCs w:val="20"/>
-              </w:rPr>
-              <w:t>MySQL</w:t>
+              <w:t xml:space="preserve"> using MySQL</w:t>
             </w:r>
             <w:r>
               <w:rPr>
@@ -4240,50 +3853,6 @@
             <w:r>
               <w:rPr>
                 <w:rFonts w:ascii="Calibri" w:hAnsi="Calibri" w:cs="Calibri"/>
-                <w:caps w:val="0"/>
-                <w:color w:val="4D4D4D" w:themeColor="accent6"/>
-                <w:sz w:val="20"/>
-                <w:szCs w:val="20"/>
-              </w:rPr>
-              <w:t>Big</w:t>
-            </w:r>
-            <w:r>
-              <w:rPr>
-                <w:rFonts w:ascii="Calibri" w:hAnsi="Calibri" w:cs="Calibri"/>
-                <w:b w:val="0"/>
-                <w:bCs/>
-                <w:caps w:val="0"/>
-                <w:color w:val="4D4D4D" w:themeColor="accent6"/>
-                <w:sz w:val="20"/>
-                <w:szCs w:val="20"/>
-              </w:rPr>
-              <w:t xml:space="preserve"> </w:t>
-            </w:r>
-            <w:r>
-              <w:rPr>
-                <w:rFonts w:ascii="Calibri" w:hAnsi="Calibri" w:cs="Calibri"/>
-                <w:caps w:val="0"/>
-                <w:color w:val="4D4D4D" w:themeColor="accent6"/>
-                <w:sz w:val="20"/>
-                <w:szCs w:val="20"/>
-              </w:rPr>
-              <w:t>Query</w:t>
-            </w:r>
-            <w:r>
-              <w:rPr>
-                <w:rFonts w:ascii="Calibri" w:hAnsi="Calibri" w:cs="Calibri"/>
-                <w:b w:val="0"/>
-                <w:bCs/>
-                <w:caps w:val="0"/>
-                <w:color w:val="4D4D4D" w:themeColor="accent6"/>
-                <w:sz w:val="20"/>
-                <w:szCs w:val="20"/>
-              </w:rPr>
-              <w:t xml:space="preserve"> </w:t>
-            </w:r>
-            <w:r>
-              <w:rPr>
-                <w:rFonts w:ascii="Calibri" w:hAnsi="Calibri" w:cs="Calibri"/>
                 <w:b w:val="0"/>
                 <w:bCs/>
                 <w:caps w:val="0"/>
@@ -4291,17 +3860,7 @@
                 <w:sz w:val="20"/>
                 <w:szCs w:val="20"/>
               </w:rPr>
-              <w:t xml:space="preserve">&amp; </w:t>
-            </w:r>
-            <w:r>
-              <w:rPr>
-                <w:rFonts w:ascii="Calibri" w:hAnsi="Calibri" w:cs="Calibri"/>
-                <w:caps w:val="0"/>
-                <w:color w:val="4D4D4D" w:themeColor="accent6"/>
-                <w:sz w:val="20"/>
-                <w:szCs w:val="20"/>
-              </w:rPr>
-              <w:t>Oracle</w:t>
+              <w:t>Big Query &amp; Oracle</w:t>
             </w:r>
             <w:r>
               <w:rPr>
@@ -4323,7 +3882,7 @@
                 <w:ilvl w:val="0"/>
                 <w:numId w:val="14"/>
               </w:numPr>
-              <w:spacing w:line="360" w:lineRule="auto"/>
+              <w:spacing w:line="276" w:lineRule="auto"/>
               <w:rPr>
                 <w:rFonts w:ascii="Calibri" w:hAnsi="Calibri" w:cs="Calibri"/>
                 <w:b w:val="0"/>
@@ -4342,7 +3901,7 @@
                 <w:sz w:val="20"/>
                 <w:szCs w:val="20"/>
               </w:rPr>
-              <w:t>HTML</w:t>
+              <w:t>W</w:t>
             </w:r>
             <w:r>
               <w:rPr>
@@ -4352,7 +3911,7 @@
                 <w:sz w:val="20"/>
                 <w:szCs w:val="20"/>
               </w:rPr>
-              <w:t>,</w:t>
+              <w:t xml:space="preserve">eb </w:t>
             </w:r>
             <w:r>
               <w:rPr>
@@ -4362,7 +3921,7 @@
                 <w:sz w:val="20"/>
                 <w:szCs w:val="20"/>
               </w:rPr>
-              <w:t xml:space="preserve"> CSS</w:t>
+              <w:t>D</w:t>
             </w:r>
             <w:r>
               <w:rPr>
@@ -4372,27 +3931,30 @@
                 <w:sz w:val="20"/>
                 <w:szCs w:val="20"/>
               </w:rPr>
-              <w:t xml:space="preserve"> &amp; J</w:t>
+              <w:t>evelopment</w:t>
             </w:r>
             <w:r>
               <w:rPr>
                 <w:rFonts w:ascii="Calibri" w:hAnsi="Calibri" w:cs="Calibri"/>
+                <w:b w:val="0"/>
                 <w:caps w:val="0"/>
                 <w:color w:val="auto"/>
                 <w:sz w:val="20"/>
                 <w:szCs w:val="20"/>
               </w:rPr>
-              <w:t>avaScript</w:t>
+              <w:t xml:space="preserve">: </w:t>
             </w:r>
             <w:r>
               <w:rPr>
                 <w:rFonts w:ascii="Calibri" w:hAnsi="Calibri" w:cs="Calibri"/>
+                <w:b w:val="0"/>
+                <w:bCs/>
                 <w:caps w:val="0"/>
                 <w:color w:val="auto"/>
                 <w:sz w:val="20"/>
                 <w:szCs w:val="20"/>
               </w:rPr>
-              <w:t>:</w:t>
+              <w:t>HTML, CSS &amp; JavaScript</w:t>
             </w:r>
             <w:r>
               <w:rPr>
@@ -4406,45 +3968,35 @@
               </w:rPr>
               <w:t xml:space="preserve"> </w:t>
             </w:r>
+          </w:p>
+          <w:p>
+            <w:pPr>
+              <w:pStyle w:val="Title"/>
+              <w:numPr>
+                <w:ilvl w:val="0"/>
+                <w:numId w:val="14"/>
+              </w:numPr>
+              <w:spacing w:line="276" w:lineRule="auto"/>
+              <w:rPr>
+                <w:rFonts w:ascii="Calibri" w:hAnsi="Calibri" w:cs="Calibri"/>
+                <w:b w:val="0"/>
+                <w:bCs/>
+                <w:caps w:val="0"/>
+                <w:color w:val="auto"/>
+                <w:sz w:val="20"/>
+                <w:szCs w:val="20"/>
+              </w:rPr>
+            </w:pPr>
+            <w:proofErr w:type="gramStart"/>
             <w:r>
               <w:rPr>
                 <w:rFonts w:ascii="Calibri" w:hAnsi="Calibri" w:cs="Calibri"/>
                 <w:caps w:val="0"/>
-                <w:color w:val="4D4D4D" w:themeColor="accent6"/>
+                <w:color w:val="auto"/>
                 <w:sz w:val="20"/>
                 <w:szCs w:val="20"/>
               </w:rPr>
-              <w:t>W</w:t>
-            </w:r>
-            <w:r>
-              <w:rPr>
-                <w:rFonts w:ascii="Calibri" w:hAnsi="Calibri" w:cs="Calibri"/>
-                <w:caps w:val="0"/>
-                <w:color w:val="4D4D4D" w:themeColor="accent6"/>
-                <w:sz w:val="20"/>
-                <w:szCs w:val="20"/>
-              </w:rPr>
-              <w:t xml:space="preserve">eb </w:t>
-            </w:r>
-            <w:r>
-              <w:rPr>
-                <w:rFonts w:ascii="Calibri" w:hAnsi="Calibri" w:cs="Calibri"/>
-                <w:caps w:val="0"/>
-                <w:color w:val="4D4D4D" w:themeColor="accent6"/>
-                <w:sz w:val="20"/>
-                <w:szCs w:val="20"/>
-              </w:rPr>
-              <w:t>D</w:t>
-            </w:r>
-            <w:r>
-              <w:rPr>
-                <w:rFonts w:ascii="Calibri" w:hAnsi="Calibri" w:cs="Calibri"/>
-                <w:caps w:val="0"/>
-                <w:color w:val="4D4D4D" w:themeColor="accent6"/>
-                <w:sz w:val="20"/>
-                <w:szCs w:val="20"/>
-              </w:rPr>
-              <w:t>evelopment</w:t>
+              <w:t>Tools</w:t>
             </w:r>
             <w:r>
               <w:rPr>
@@ -4456,17 +4008,10 @@
                 <w:sz w:val="20"/>
                 <w:szCs w:val="20"/>
               </w:rPr>
-              <w:t xml:space="preserve">. </w:t>
+              <w:t>:-</w:t>
             </w:r>
-          </w:p>
-          <w:p>
-            <w:pPr>
-              <w:pStyle w:val="Title"/>
-              <w:numPr>
-                <w:ilvl w:val="0"/>
-                <w:numId w:val="14"/>
-              </w:numPr>
-              <w:spacing w:line="360" w:lineRule="auto"/>
+            <w:proofErr w:type="gramEnd"/>
+            <w:r>
               <w:rPr>
                 <w:rFonts w:ascii="Calibri" w:hAnsi="Calibri" w:cs="Calibri"/>
                 <w:b w:val="0"/>
@@ -4476,16 +4021,7 @@
                 <w:sz w:val="20"/>
                 <w:szCs w:val="20"/>
               </w:rPr>
-            </w:pPr>
-            <w:r>
-              <w:rPr>
-                <w:rFonts w:ascii="Calibri" w:hAnsi="Calibri" w:cs="Calibri"/>
-                <w:caps w:val="0"/>
-                <w:color w:val="auto"/>
-                <w:sz w:val="20"/>
-                <w:szCs w:val="20"/>
-              </w:rPr>
-              <w:t>Pine Script v5:</w:t>
+              <w:t xml:space="preserve">Git, GitHub, Docker, </w:t>
             </w:r>
             <w:r>
               <w:rPr>
@@ -4497,48 +4033,7 @@
                 <w:sz w:val="20"/>
                 <w:szCs w:val="20"/>
               </w:rPr>
-              <w:t xml:space="preserve"> Proficient -Indicator and Strategy Development</w:t>
-            </w:r>
-          </w:p>
-          <w:p>
-            <w:pPr>
-              <w:pStyle w:val="Title"/>
-              <w:numPr>
-                <w:ilvl w:val="0"/>
-                <w:numId w:val="14"/>
-              </w:numPr>
-              <w:spacing w:line="360" w:lineRule="auto"/>
-              <w:rPr>
-                <w:rFonts w:ascii="Calibri" w:hAnsi="Calibri" w:cs="Calibri"/>
-                <w:b w:val="0"/>
-                <w:bCs/>
-                <w:caps w:val="0"/>
-                <w:color w:val="auto"/>
-                <w:sz w:val="20"/>
-                <w:szCs w:val="20"/>
-              </w:rPr>
-            </w:pPr>
-            <w:r>
-              <w:rPr>
-                <w:rFonts w:ascii="Calibri" w:hAnsi="Calibri" w:cs="Calibri"/>
-                <w:caps w:val="0"/>
-                <w:color w:val="auto"/>
-                <w:sz w:val="20"/>
-                <w:szCs w:val="20"/>
-              </w:rPr>
-              <w:t>Spreadsheet Management</w:t>
-            </w:r>
-            <w:r>
-              <w:rPr>
-                <w:rFonts w:ascii="Calibri" w:hAnsi="Calibri" w:cs="Calibri"/>
-                <w:b w:val="0"/>
-                <w:bCs/>
-                <w:caps w:val="0"/>
-                <w:color w:val="auto"/>
-                <w:sz w:val="20"/>
-                <w:szCs w:val="20"/>
-              </w:rPr>
-              <w:t>:-Excel &amp; Google Sheets; Complex Computations, Advanced Formulas, and Custom Scripts.</w:t>
+              <w:t>Excel &amp; Google Sheets.</w:t>
             </w:r>
           </w:p>
         </w:tc>
@@ -4547,7 +4042,7 @@
     <w:p>
       <w:pPr>
         <w:pStyle w:val="Title"/>
-        <w:spacing w:line="360" w:lineRule="auto"/>
+        <w:spacing w:line="276" w:lineRule="auto"/>
         <w:rPr>
           <w:rFonts w:cstheme="minorHAnsi"/>
           <w:caps w:val="0"/>
@@ -4584,7 +4079,7 @@
           <w:ilvl w:val="0"/>
           <w:numId w:val="7"/>
         </w:numPr>
-        <w:spacing w:line="360" w:lineRule="auto"/>
+        <w:spacing w:line="276" w:lineRule="auto"/>
         <w:rPr>
           <w:rFonts w:cstheme="minorHAnsi"/>
           <w:b w:val="0"/>
@@ -4723,7 +4218,7 @@
           <w:ilvl w:val="0"/>
           <w:numId w:val="7"/>
         </w:numPr>
-        <w:spacing w:line="360" w:lineRule="auto"/>
+        <w:spacing w:line="276" w:lineRule="auto"/>
         <w:rPr>
           <w:rFonts w:cstheme="minorHAnsi"/>
           <w:b w:val="0"/>
@@ -4817,26 +4312,23 @@
           <w:szCs w:val="20"/>
         </w:rPr>
         <w:t>Succinct Communication</w:t>
+      </w:r>
+      <w:r>
+        <w:rPr>
+          <w:rFonts w:cstheme="minorHAnsi"/>
+          <w:b w:val="0"/>
+          <w:bCs/>
+          <w:caps w:val="0"/>
+          <w:color w:val="auto"/>
+          <w:sz w:val="20"/>
+          <w:szCs w:val="20"/>
+        </w:rPr>
+        <w:br/>
       </w:r>
     </w:p>
     <w:p>
       <w:pPr>
-        <w:pStyle w:val="Title"/>
-        <w:spacing w:line="360" w:lineRule="auto"/>
-        <w:rPr>
-          <w:rFonts w:cstheme="minorHAnsi"/>
-          <w:b w:val="0"/>
-          <w:bCs/>
-          <w:caps w:val="0"/>
-          <w:color w:val="auto"/>
-          <w:sz w:val="20"/>
-          <w:szCs w:val="20"/>
-        </w:rPr>
-      </w:pPr>
-    </w:p>
-    <w:p>
-      <w:pPr>
-        <w:spacing w:after="120" w:line="360" w:lineRule="auto"/>
+        <w:spacing w:after="120" w:line="276" w:lineRule="auto"/>
         <w:contextualSpacing/>
         <w:rPr>
           <w:rFonts w:eastAsiaTheme="majorEastAsia" w:cstheme="minorHAnsi"/>
@@ -4862,14 +4354,25 @@
         </w:rPr>
         <w:t>CERTIFICATIONS</w:t>
       </w:r>
+      <w:r>
+        <w:rPr>
+          <w:rFonts w:cstheme="minorHAnsi"/>
+          <w:b/>
+          <w:color w:val="auto"/>
+          <w:sz w:val="24"/>
+          <w:szCs w:val="24"/>
+        </w:rPr>
+        <w:t xml:space="preserve"> </w:t>
+      </w:r>
     </w:p>
     <w:p>
       <w:pPr>
+        <w:spacing w:line="276" w:lineRule="auto"/>
         <w:rPr>
           <w:rFonts w:cstheme="minorHAnsi"/>
           <w:b/>
           <w:color w:val="auto"/>
-          <w:sz w:val="22"/>
+          <w:szCs w:val="20"/>
         </w:rPr>
       </w:pPr>
       <w:r>
@@ -4883,27 +4386,18 @@
           <w:szCs w:val="20"/>
         </w:rPr>
         <w:t>♦</w:t>
-      </w:r>
-      <w:r>
-        <w:rPr>
-          <w:rFonts w:cstheme="minorHAnsi"/>
-          <w:bCs/>
-          <w:color w:val="auto"/>
-          <w:szCs w:val="20"/>
-        </w:rPr>
-        <w:t xml:space="preserve"> </w:t>
       </w:r>
       <w:r>
         <w:rPr>
           <w:rFonts w:eastAsiaTheme="majorEastAsia" w:cstheme="minorHAnsi"/>
           <w:b/>
-          <w:color w:val="auto"/>
-          <w:spacing w:val="20"/>
-          <w:kern w:val="28"/>
-          <w:sz w:val="21"/>
-          <w:szCs w:val="21"/>
-        </w:rPr>
-        <w:t>Certificate of Completion</w:t>
+          <w:bCs/>
+          <w:color w:val="auto"/>
+          <w:spacing w:val="20"/>
+          <w:kern w:val="28"/>
+          <w:szCs w:val="20"/>
+        </w:rPr>
+        <w:t>Kaggle Certificate in Pandas</w:t>
       </w:r>
     </w:p>
     <w:p>
@@ -4912,7 +4406,7 @@
           <w:ilvl w:val="0"/>
           <w:numId w:val="6"/>
         </w:numPr>
-        <w:spacing w:after="120" w:line="360" w:lineRule="auto"/>
+        <w:spacing w:after="120" w:line="276" w:lineRule="auto"/>
         <w:contextualSpacing/>
         <w:rPr>
           <w:rFonts w:eastAsiaTheme="majorEastAsia" w:cstheme="minorHAnsi"/>
@@ -4924,113 +4418,317 @@
       </w:pPr>
       <w:r>
         <w:rPr>
-          <w:rFonts w:cstheme="minorHAnsi"/>
-          <w:bCs/>
-          <w:color w:val="auto"/>
-          <w:szCs w:val="20"/>
-        </w:rPr>
-        <w:t xml:space="preserve">I </w:t>
-      </w:r>
-      <w:r>
-        <w:rPr>
-          <w:rFonts w:cstheme="minorHAnsi"/>
-          <w:bCs/>
-          <w:color w:val="auto"/>
-          <w:szCs w:val="20"/>
-        </w:rPr>
-        <w:t>c</w:t>
-      </w:r>
-      <w:r>
-        <w:rPr>
-          <w:rFonts w:cstheme="minorHAnsi"/>
-          <w:bCs/>
-          <w:color w:val="auto"/>
-          <w:szCs w:val="20"/>
-        </w:rPr>
-        <w:t xml:space="preserve">ompleted the </w:t>
-      </w:r>
-      <w:r>
-        <w:rPr>
-          <w:rFonts w:cstheme="minorHAnsi"/>
-          <w:bCs/>
-          <w:color w:val="auto"/>
-          <w:szCs w:val="20"/>
-        </w:rPr>
-        <w:t>Pandas</w:t>
-      </w:r>
-      <w:r>
-        <w:rPr>
-          <w:rFonts w:cstheme="minorHAnsi"/>
-          <w:bCs/>
-          <w:color w:val="auto"/>
-          <w:szCs w:val="20"/>
-        </w:rPr>
-        <w:t xml:space="preserve"> Co</w:t>
-      </w:r>
-      <w:r>
-        <w:rPr>
-          <w:rFonts w:cstheme="minorHAnsi"/>
-          <w:bCs/>
-          <w:color w:val="auto"/>
-          <w:szCs w:val="20"/>
-        </w:rPr>
-        <w:t xml:space="preserve">urse for advanced data </w:t>
-      </w:r>
-      <w:r>
-        <w:rPr>
-          <w:rFonts w:cstheme="minorHAnsi"/>
-          <w:bCs/>
-          <w:color w:val="auto"/>
-          <w:szCs w:val="20"/>
-        </w:rPr>
-        <w:t>manipulation</w:t>
-      </w:r>
-      <w:r>
-        <w:rPr>
-          <w:rFonts w:cstheme="minorHAnsi"/>
-          <w:bCs/>
-          <w:color w:val="auto"/>
-          <w:szCs w:val="20"/>
-        </w:rPr>
-        <w:t xml:space="preserve"> on </w:t>
-      </w:r>
-      <w:r>
-        <w:rPr>
-          <w:rFonts w:cstheme="minorHAnsi"/>
-          <w:b/>
-          <w:color w:val="4D4D4D" w:themeColor="accent6"/>
-          <w:szCs w:val="20"/>
-        </w:rPr>
-        <w:t>Kaggle</w:t>
-      </w:r>
-      <w:r>
-        <w:rPr>
-          <w:rFonts w:cstheme="minorHAnsi"/>
-          <w:bCs/>
-          <w:color w:val="auto"/>
-          <w:szCs w:val="20"/>
-        </w:rPr>
-        <w:t>.</w:t>
+          <w:rFonts w:eastAsiaTheme="majorEastAsia" w:cstheme="minorHAnsi"/>
+          <w:color w:val="auto"/>
+          <w:spacing w:val="20"/>
+          <w:kern w:val="28"/>
+          <w:szCs w:val="20"/>
+        </w:rPr>
+        <w:t xml:space="preserve">  Proficiency in advanced data manipulation and analysis using Pandas.</w:t>
       </w:r>
     </w:p>
     <w:p>
       <w:pPr>
-        <w:pStyle w:val="Title"/>
-        <w:spacing w:line="360" w:lineRule="auto"/>
-        <w:rPr>
-          <w:rFonts w:cstheme="minorHAnsi"/>
-          <w:b w:val="0"/>
-          <w:bCs/>
-          <w:color w:val="auto"/>
-          <w:sz w:val="20"/>
-          <w:szCs w:val="20"/>
-        </w:rPr>
-      </w:pPr>
+        <w:spacing w:after="120" w:line="276" w:lineRule="auto"/>
+        <w:contextualSpacing/>
+        <w:rPr>
+          <w:rFonts w:eastAsiaTheme="majorEastAsia" w:cstheme="minorHAnsi"/>
+          <w:b/>
+          <w:bCs/>
+          <w:color w:val="auto"/>
+          <w:spacing w:val="20"/>
+          <w:kern w:val="28"/>
+          <w:szCs w:val="20"/>
+        </w:rPr>
+      </w:pPr>
+      <w:r>
+        <w:rPr>
+          <w:rFonts w:ascii="Segoe UI Symbol" w:eastAsiaTheme="majorEastAsia" w:hAnsi="Segoe UI Symbol" w:cs="Segoe UI Symbol"/>
+          <w:bCs/>
+          <w:caps/>
+          <w:color w:val="auto"/>
+          <w:spacing w:val="20"/>
+          <w:kern w:val="28"/>
+          <w:szCs w:val="20"/>
+        </w:rPr>
+        <w:t>♦</w:t>
+      </w:r>
+      <w:r>
+        <w:rPr>
+          <w:rFonts w:eastAsiaTheme="majorEastAsia" w:cstheme="minorHAnsi"/>
+          <w:b/>
+          <w:bCs/>
+          <w:color w:val="auto"/>
+          <w:spacing w:val="20"/>
+          <w:kern w:val="28"/>
+          <w:szCs w:val="20"/>
+        </w:rPr>
+        <w:t>Artificial Intelligence Foundations: Neural Networks</w:t>
+      </w:r>
+      <w:r>
+        <w:rPr>
+          <w:rFonts w:eastAsiaTheme="majorEastAsia" w:cstheme="minorHAnsi"/>
+          <w:b/>
+          <w:bCs/>
+          <w:color w:val="auto"/>
+          <w:spacing w:val="20"/>
+          <w:kern w:val="28"/>
+          <w:szCs w:val="20"/>
+        </w:rPr>
+        <w:t xml:space="preserve"> </w:t>
+      </w:r>
+      <w:r>
+        <w:rPr>
+          <w:rFonts w:eastAsiaTheme="majorEastAsia" w:cstheme="minorHAnsi"/>
+          <w:b/>
+          <w:bCs/>
+          <w:color w:val="auto"/>
+          <w:spacing w:val="20"/>
+          <w:kern w:val="28"/>
+          <w:szCs w:val="20"/>
+        </w:rPr>
+        <w:t xml:space="preserve">(National Association of State Boards of Accountancy)  </w:t>
+      </w:r>
     </w:p>
     <w:p>
       <w:pPr>
+        <w:numPr>
+          <w:ilvl w:val="0"/>
+          <w:numId w:val="6"/>
+        </w:numPr>
+        <w:spacing w:after="120" w:line="276" w:lineRule="auto"/>
+        <w:contextualSpacing/>
+        <w:rPr>
+          <w:rFonts w:eastAsiaTheme="majorEastAsia" w:cstheme="minorHAnsi"/>
+          <w:color w:val="auto"/>
+          <w:spacing w:val="20"/>
+          <w:kern w:val="28"/>
+          <w:szCs w:val="20"/>
+        </w:rPr>
+      </w:pPr>
+      <w:r>
+        <w:rPr>
+          <w:rFonts w:eastAsiaTheme="majorEastAsia" w:cstheme="minorHAnsi"/>
+          <w:color w:val="auto"/>
+          <w:spacing w:val="20"/>
+          <w:kern w:val="28"/>
+          <w:szCs w:val="20"/>
+        </w:rPr>
+        <w:t xml:space="preserve">  Gained foundational skills in neural networks and deep learning.</w:t>
+      </w:r>
+    </w:p>
+    <w:p>
+      <w:pPr>
+        <w:spacing w:after="120" w:line="276" w:lineRule="auto"/>
+        <w:contextualSpacing/>
+        <w:rPr>
+          <w:rFonts w:eastAsiaTheme="majorEastAsia" w:cstheme="minorHAnsi"/>
+          <w:b/>
+          <w:bCs/>
+          <w:color w:val="auto"/>
+          <w:spacing w:val="20"/>
+          <w:kern w:val="28"/>
+          <w:szCs w:val="20"/>
+        </w:rPr>
+      </w:pPr>
+      <w:r>
+        <w:rPr>
+          <w:rFonts w:ascii="Segoe UI Symbol" w:eastAsiaTheme="majorEastAsia" w:hAnsi="Segoe UI Symbol" w:cs="Segoe UI Symbol"/>
+          <w:bCs/>
+          <w:caps/>
+          <w:color w:val="auto"/>
+          <w:spacing w:val="20"/>
+          <w:kern w:val="28"/>
+          <w:szCs w:val="20"/>
+        </w:rPr>
+        <w:t>♦</w:t>
+      </w:r>
+      <w:r>
+        <w:rPr>
+          <w:rFonts w:eastAsiaTheme="majorEastAsia" w:cstheme="minorHAnsi"/>
+          <w:b/>
+          <w:bCs/>
+          <w:color w:val="auto"/>
+          <w:spacing w:val="20"/>
+          <w:kern w:val="28"/>
+          <w:szCs w:val="20"/>
+        </w:rPr>
+        <w:t xml:space="preserve">Azure Machine Learning Development: Part 1 (LinkedIn Learning)  </w:t>
+      </w:r>
+    </w:p>
+    <w:p>
+      <w:pPr>
+        <w:numPr>
+          <w:ilvl w:val="0"/>
+          <w:numId w:val="6"/>
+        </w:numPr>
+        <w:spacing w:after="120" w:line="276" w:lineRule="auto"/>
+        <w:contextualSpacing/>
+        <w:rPr>
+          <w:rFonts w:eastAsiaTheme="majorEastAsia" w:cstheme="minorHAnsi"/>
+          <w:color w:val="auto"/>
+          <w:spacing w:val="20"/>
+          <w:kern w:val="28"/>
+          <w:szCs w:val="20"/>
+        </w:rPr>
+      </w:pPr>
+      <w:r>
+        <w:rPr>
+          <w:rFonts w:eastAsiaTheme="majorEastAsia" w:cstheme="minorHAnsi"/>
+          <w:color w:val="auto"/>
+          <w:spacing w:val="20"/>
+          <w:kern w:val="28"/>
+          <w:szCs w:val="20"/>
+        </w:rPr>
+        <w:t xml:space="preserve">  Practical skills in using Microsoft Azure Machine Learning services.</w:t>
+      </w:r>
+    </w:p>
+    <w:p>
+      <w:pPr>
+        <w:spacing w:after="120" w:line="276" w:lineRule="auto"/>
+        <w:contextualSpacing/>
+        <w:rPr>
+          <w:rFonts w:eastAsiaTheme="majorEastAsia" w:cstheme="minorHAnsi"/>
+          <w:b/>
+          <w:bCs/>
+          <w:color w:val="auto"/>
+          <w:spacing w:val="20"/>
+          <w:kern w:val="28"/>
+          <w:szCs w:val="20"/>
+        </w:rPr>
+      </w:pPr>
+      <w:r>
+        <w:rPr>
+          <w:rFonts w:ascii="Segoe UI Symbol" w:eastAsiaTheme="majorEastAsia" w:hAnsi="Segoe UI Symbol" w:cs="Segoe UI Symbol"/>
+          <w:bCs/>
+          <w:caps/>
+          <w:color w:val="auto"/>
+          <w:spacing w:val="20"/>
+          <w:kern w:val="28"/>
+          <w:szCs w:val="20"/>
+        </w:rPr>
+        <w:t>♦</w:t>
+      </w:r>
+      <w:r>
+        <w:rPr>
+          <w:rFonts w:eastAsiaTheme="majorEastAsia" w:cstheme="minorHAnsi"/>
+          <w:b/>
+          <w:bCs/>
+          <w:color w:val="auto"/>
+          <w:spacing w:val="20"/>
+          <w:kern w:val="28"/>
+          <w:szCs w:val="20"/>
+        </w:rPr>
+        <w:t xml:space="preserve">Big Data in the Age of AI (National Association of State Boards of Accountancy)  </w:t>
+      </w:r>
+    </w:p>
+    <w:p>
+      <w:pPr>
+        <w:numPr>
+          <w:ilvl w:val="0"/>
+          <w:numId w:val="6"/>
+        </w:numPr>
+        <w:spacing w:after="120" w:line="276" w:lineRule="auto"/>
+        <w:contextualSpacing/>
+        <w:rPr>
+          <w:rFonts w:eastAsiaTheme="majorEastAsia" w:cstheme="minorHAnsi"/>
+          <w:color w:val="auto"/>
+          <w:spacing w:val="20"/>
+          <w:kern w:val="28"/>
+          <w:szCs w:val="20"/>
+        </w:rPr>
+      </w:pPr>
+      <w:r>
+        <w:rPr>
+          <w:rFonts w:eastAsiaTheme="majorEastAsia" w:cstheme="minorHAnsi"/>
+          <w:color w:val="auto"/>
+          <w:spacing w:val="20"/>
+          <w:kern w:val="28"/>
+          <w:szCs w:val="20"/>
+        </w:rPr>
+        <w:t xml:space="preserve">  Developed knowledge in big data analytics and its role in AI applications.</w:t>
+      </w:r>
+    </w:p>
+    <w:p>
+      <w:pPr>
+        <w:spacing w:after="120" w:line="276" w:lineRule="auto"/>
+        <w:contextualSpacing/>
+        <w:rPr>
+          <w:rFonts w:eastAsiaTheme="majorEastAsia" w:cstheme="minorHAnsi"/>
+          <w:b/>
+          <w:bCs/>
+          <w:color w:val="auto"/>
+          <w:spacing w:val="20"/>
+          <w:kern w:val="28"/>
+          <w:szCs w:val="20"/>
+        </w:rPr>
+      </w:pPr>
+      <w:r>
+        <w:rPr>
+          <w:rFonts w:ascii="Segoe UI Symbol" w:eastAsiaTheme="majorEastAsia" w:hAnsi="Segoe UI Symbol" w:cs="Segoe UI Symbol"/>
+          <w:bCs/>
+          <w:caps/>
+          <w:color w:val="auto"/>
+          <w:spacing w:val="20"/>
+          <w:kern w:val="28"/>
+          <w:szCs w:val="20"/>
+        </w:rPr>
+        <w:t>♦</w:t>
+      </w:r>
+      <w:r>
+        <w:rPr>
+          <w:rFonts w:eastAsiaTheme="majorEastAsia" w:cstheme="minorHAnsi"/>
+          <w:b/>
+          <w:bCs/>
+          <w:color w:val="auto"/>
+          <w:spacing w:val="20"/>
+          <w:kern w:val="28"/>
+          <w:szCs w:val="20"/>
+        </w:rPr>
+        <w:t xml:space="preserve">Machine Learning Foundations: Statistics (National Association of State Boards of Accountancy)  </w:t>
+      </w:r>
+    </w:p>
+    <w:p>
+      <w:pPr>
+        <w:numPr>
+          <w:ilvl w:val="0"/>
+          <w:numId w:val="6"/>
+        </w:numPr>
+        <w:spacing w:after="120" w:line="276" w:lineRule="auto"/>
+        <w:contextualSpacing/>
+        <w:rPr>
+          <w:rFonts w:eastAsiaTheme="majorEastAsia" w:cstheme="minorHAnsi"/>
+          <w:color w:val="auto"/>
+          <w:spacing w:val="20"/>
+          <w:kern w:val="28"/>
+          <w:szCs w:val="20"/>
+        </w:rPr>
+      </w:pPr>
+      <w:r>
+        <w:rPr>
+          <w:rFonts w:eastAsiaTheme="majorEastAsia" w:cstheme="minorHAnsi"/>
+          <w:color w:val="auto"/>
+          <w:spacing w:val="20"/>
+          <w:kern w:val="28"/>
+          <w:szCs w:val="20"/>
+        </w:rPr>
+        <w:t xml:space="preserve">  Strengthened understanding of statistical analysis in machine learning algorithms.</w:t>
+      </w:r>
+      <w:r>
+        <w:rPr>
+          <w:rFonts w:eastAsiaTheme="majorEastAsia" w:cstheme="minorHAnsi"/>
+          <w:color w:val="auto"/>
+          <w:spacing w:val="20"/>
+          <w:kern w:val="28"/>
+          <w:szCs w:val="20"/>
+        </w:rPr>
+        <w:br/>
+      </w:r>
+    </w:p>
+    <w:p>
+      <w:pPr>
         <w:pStyle w:val="Title"/>
-        <w:spacing w:line="360" w:lineRule="auto"/>
+        <w:spacing w:line="276" w:lineRule="auto"/>
         <w:rPr>
           <w:rFonts w:cstheme="minorHAnsi"/>
           <w:color w:val="auto"/>
@@ -5050,6 +4748,7 @@
     </w:p>
     <w:p>
       <w:pPr>
+        <w:spacing w:line="276" w:lineRule="auto"/>
         <w:rPr>
           <w:rFonts w:cstheme="minorHAnsi"/>
           <w:b/>
@@ -5143,6 +4842,7 @@
           <w:ilvl w:val="0"/>
           <w:numId w:val="19"/>
         </w:numPr>
+        <w:spacing w:line="276" w:lineRule="auto"/>
         <w:rPr>
           <w:rFonts w:ascii="Segoe UI Symbol" w:eastAsiaTheme="majorEastAsia" w:hAnsi="Segoe UI Symbol" w:cs="Segoe UI Symbol"/>
           <w:b/>
@@ -5216,6 +4916,7 @@
     </w:p>
     <w:p>
       <w:pPr>
+        <w:spacing w:line="276" w:lineRule="auto"/>
         <w:rPr>
           <w:rFonts w:cstheme="minorHAnsi"/>
           <w:b/>
@@ -5297,7 +4998,7 @@
           <w:ilvl w:val="0"/>
           <w:numId w:val="6"/>
         </w:numPr>
-        <w:spacing w:after="120" w:line="360" w:lineRule="auto"/>
+        <w:spacing w:after="120" w:line="276" w:lineRule="auto"/>
         <w:contextualSpacing/>
         <w:rPr>
           <w:rFonts w:eastAsiaTheme="majorEastAsia" w:cstheme="minorHAnsi"/>
@@ -5370,6 +5071,7 @@
     </w:p>
     <w:p>
       <w:pPr>
+        <w:spacing w:line="276" w:lineRule="auto"/>
         <w:rPr>
           <w:rFonts w:cstheme="minorHAnsi"/>
           <w:b/>
@@ -5432,7 +5134,7 @@
           <w:ilvl w:val="0"/>
           <w:numId w:val="6"/>
         </w:numPr>
-        <w:spacing w:after="120" w:line="360" w:lineRule="auto"/>
+        <w:spacing w:after="120" w:line="276" w:lineRule="auto"/>
         <w:contextualSpacing/>
         <w:rPr>
           <w:rFonts w:eastAsiaTheme="majorEastAsia" w:cstheme="minorHAnsi"/>
@@ -5471,16 +5173,6 @@
           <w:szCs w:val="20"/>
         </w:rPr>
         <w:t>course website.</w:t>
-      </w:r>
-      <w:r>
-        <w:rPr>
-          <w:rFonts w:eastAsiaTheme="majorEastAsia" w:cstheme="minorHAnsi"/>
-          <w:color w:val="auto"/>
-          <w:spacing w:val="20"/>
-          <w:kern w:val="28"/>
-          <w:szCs w:val="20"/>
-        </w:rPr>
-        <w:br/>
       </w:r>
     </w:p>
     <w:sectPr>
@@ -10022,10 +9714,6 @@
 </file>
 
 <file path=customXml/item1.xml><?xml version="1.0" encoding="utf-8"?>
-<b:Sources xmlns:b="http://schemas.openxmlformats.org/officeDocument/2006/bibliography" xmlns="http://schemas.openxmlformats.org/officeDocument/2006/bibliography" SelectedStyle="\APASixthEditionOfficeOnline.xsl" StyleName="APA" Version="6"/>
-</file>
-
-<file path=customXml/item2.xml><?xml version="1.0" encoding="utf-8"?>
 <ct:contentTypeSchema xmlns:ct="http://schemas.microsoft.com/office/2006/metadata/contentType" xmlns:ma="http://schemas.microsoft.com/office/2006/metadata/properties/metaAttributes" ct:_="" ma:_="" ma:contentTypeName="Document" ma:contentTypeID="0x01010079F111ED35F8CC479449609E8A0923A6" ma:contentTypeVersion="26" ma:contentTypeDescription="Create a new document." ma:contentTypeScope="" ma:versionID="ac37c1753acd5e330d2062ccec26ea66">
   <xsd:schema xmlns:xsd="http://www.w3.org/2001/XMLSchema" xmlns:xs="http://www.w3.org/2001/XMLSchema" xmlns:p="http://schemas.microsoft.com/office/2006/metadata/properties" xmlns:ns1="http://schemas.microsoft.com/sharepoint/v3" xmlns:ns2="71af3243-3dd4-4a8d-8c0d-dd76da1f02a5" xmlns:ns3="16c05727-aa75-4e4a-9b5f-8a80a1165891" xmlns:ns4="230e9df3-be65-4c73-a93b-d1236ebd677e" targetNamespace="http://schemas.microsoft.com/office/2006/metadata/properties" ma:root="true" ma:fieldsID="3b340c7101c92c5120abd06486f94548" ns1:_="" ns2:_="" ns3:_="" ns4:_="">
     <xsd:import namespace="http://schemas.microsoft.com/sharepoint/v3"/>
@@ -10325,16 +10013,11 @@
 </ct:contentTypeSchema>
 </file>
 
-<file path=customXml/item3.xml><?xml version="1.0" encoding="utf-8"?>
-<?mso-contentType ?>
-<FormTemplates xmlns="http://schemas.microsoft.com/sharepoint/v3/contenttype/forms">
-  <Display>DocumentLibraryForm</Display>
-  <Edit>DocumentLibraryForm</Edit>
-  <New>DocumentLibraryForm</New>
-</FormTemplates>
+<file path=customXml/item2.xml><?xml version="1.0" encoding="utf-8"?>
+<b:Sources xmlns:b="http://schemas.openxmlformats.org/officeDocument/2006/bibliography" xmlns="http://schemas.openxmlformats.org/officeDocument/2006/bibliography" SelectedStyle="\APASixthEditionOfficeOnline.xsl" StyleName="APA" Version="6"/>
 </file>
 
-<file path=customXml/item4.xml><?xml version="1.0" encoding="utf-8"?>
+<file path=customXml/item3.xml><?xml version="1.0" encoding="utf-8"?>
 <p:properties xmlns:p="http://schemas.microsoft.com/office/2006/metadata/properties" xmlns:xsi="http://www.w3.org/2001/XMLSchema-instance" xmlns:pc="http://schemas.microsoft.com/office/infopath/2007/PartnerControls">
   <documentManagement>
     <_ip_UnifiedCompliancePolicyUIAction xmlns="http://schemas.microsoft.com/sharepoint/v3" xsi:nil="true"/>
@@ -10354,15 +10037,16 @@
 </p:properties>
 </file>
 
-<file path=customXml/itemProps1.xml><?xml version="1.0" encoding="utf-8"?>
-<ds:datastoreItem xmlns:ds="http://schemas.openxmlformats.org/officeDocument/2006/customXml" ds:itemID="{4F854945-CA65-4F79-8B3F-8C872BF637F3}">
-  <ds:schemaRefs>
-    <ds:schemaRef ds:uri="http://schemas.openxmlformats.org/officeDocument/2006/bibliography"/>
-  </ds:schemaRefs>
-</ds:datastoreItem>
+<file path=customXml/item4.xml><?xml version="1.0" encoding="utf-8"?>
+<?mso-contentType ?>
+<FormTemplates xmlns="http://schemas.microsoft.com/sharepoint/v3/contenttype/forms">
+  <Display>DocumentLibraryForm</Display>
+  <Edit>DocumentLibraryForm</Edit>
+  <New>DocumentLibraryForm</New>
+</FormTemplates>
 </file>
 
-<file path=customXml/itemProps2.xml><?xml version="1.0" encoding="utf-8"?>
+<file path=customXml/itemProps1.xml><?xml version="1.0" encoding="utf-8"?>
 <ds:datastoreItem xmlns:ds="http://schemas.openxmlformats.org/officeDocument/2006/customXml" ds:itemID="{A6511EA9-0D3F-4629-9CC1-D38348447E48}">
   <ds:schemaRefs>
     <ds:schemaRef ds:uri="http://schemas.microsoft.com/office/2006/metadata/contentType"/>
@@ -10383,15 +10067,15 @@
 </ds:datastoreItem>
 </file>
 
-<file path=customXml/itemProps3.xml><?xml version="1.0" encoding="utf-8"?>
-<ds:datastoreItem xmlns:ds="http://schemas.openxmlformats.org/officeDocument/2006/customXml" ds:itemID="{31C548D7-B355-4E45-99CA-12CACF7FF44A}">
+<file path=customXml/itemProps2.xml><?xml version="1.0" encoding="utf-8"?>
+<ds:datastoreItem xmlns:ds="http://schemas.openxmlformats.org/officeDocument/2006/customXml" ds:itemID="{4F854945-CA65-4F79-8B3F-8C872BF637F3}">
   <ds:schemaRefs>
-    <ds:schemaRef ds:uri="http://schemas.microsoft.com/sharepoint/v3/contenttype/forms"/>
+    <ds:schemaRef ds:uri="http://schemas.openxmlformats.org/officeDocument/2006/bibliography"/>
   </ds:schemaRefs>
 </ds:datastoreItem>
 </file>
 
-<file path=customXml/itemProps4.xml><?xml version="1.0" encoding="utf-8"?>
+<file path=customXml/itemProps3.xml><?xml version="1.0" encoding="utf-8"?>
 <ds:datastoreItem xmlns:ds="http://schemas.openxmlformats.org/officeDocument/2006/customXml" ds:itemID="{92C5BE0E-1816-478D-B13D-02A7AE57DA57}">
   <ds:schemaRefs>
     <ds:schemaRef ds:uri="http://schemas.microsoft.com/office/2006/metadata/properties"/>
@@ -10403,6 +10087,14 @@
 </ds:datastoreItem>
 </file>
 
+<file path=customXml/itemProps4.xml><?xml version="1.0" encoding="utf-8"?>
+<ds:datastoreItem xmlns:ds="http://schemas.openxmlformats.org/officeDocument/2006/customXml" ds:itemID="{31C548D7-B355-4E45-99CA-12CACF7FF44A}">
+  <ds:schemaRefs>
+    <ds:schemaRef ds:uri="http://schemas.microsoft.com/sharepoint/v3/contenttype/forms"/>
+  </ds:schemaRefs>
+</ds:datastoreItem>
+</file>
+
 <file path=docMetadata/LabelInfo.xml><?xml version="1.0" encoding="utf-8"?>
 <clbl:labelList xmlns:clbl="http://schemas.microsoft.com/office/2020/mipLabelMetadata"/>
 </file>
</xml_diff>